<commit_message>
fix bug with missing value placeholders
</commit_message>
<xml_diff>
--- a/test/templates/SimpleWill.docx
+++ b/test/templates/SimpleWill.docx
@@ -30,7 +30,7 @@
       <w:sdt>
         <w:sdtPr>
           <w:rPr>
-            <w:rStyle w:val="DynamicContent"/>
+            <w:rStyle w:val="kField"/>
           </w:rPr>
           <w:id w:val="-167099105"/>
           <w:placeholder>
@@ -39,27 +39,39 @@
         </w:sdtPr>
         <w:sdtEndPr>
           <w:rPr>
-            <w:rStyle w:val="DynamicContent"/>
+            <w:rStyle w:val="kField"/>
           </w:rPr>
         </w:sdtEndPr>
         <w:sdtContent>
           <w:r>
             <w:rPr>
-              <w:rStyle w:val="DynamicContent"/>
-            </w:rPr>
-            <w:t>[Testator</w:t>
-          </w:r>
-          <w:r>
-            <w:rPr>
-              <w:rStyle w:val="DynamicContent"/>
+              <w:rStyle w:val="kField"/>
+            </w:rPr>
+            <w:t>[</w:t>
+          </w:r>
+          <w:r>
+            <w:rPr>
+              <w:rStyle w:val="kContent"/>
+            </w:rPr>
+            <w:t>Testator</w:t>
+          </w:r>
+          <w:r>
+            <w:rPr>
+              <w:rStyle w:val="kContent"/>
             </w:rPr>
             <w:t>.</w:t>
           </w:r>
           <w:r>
             <w:rPr>
-              <w:rStyle w:val="DynamicContent"/>
-            </w:rPr>
-            <w:t>Name]</w:t>
+              <w:rStyle w:val="kContent"/>
+            </w:rPr>
+            <w:t>Name</w:t>
+          </w:r>
+          <w:r>
+            <w:rPr>
+              <w:rStyle w:val="kField"/>
+            </w:rPr>
+            <w:t>]</w:t>
           </w:r>
         </w:sdtContent>
       </w:sdt>
@@ -72,7 +84,7 @@
       <w:sdt>
         <w:sdtPr>
           <w:rPr>
-            <w:rStyle w:val="DynamicContent"/>
+            <w:rStyle w:val="kField"/>
           </w:rPr>
           <w:id w:val="949822822"/>
           <w:placeholder>
@@ -81,27 +93,39 @@
         </w:sdtPr>
         <w:sdtEndPr>
           <w:rPr>
-            <w:rStyle w:val="DynamicContent"/>
+            <w:rStyle w:val="kField"/>
           </w:rPr>
         </w:sdtEndPr>
         <w:sdtContent>
           <w:r>
             <w:rPr>
-              <w:rStyle w:val="DynamicContent"/>
-            </w:rPr>
-            <w:t>[Testator</w:t>
-          </w:r>
-          <w:r>
-            <w:rPr>
-              <w:rStyle w:val="DynamicContent"/>
+              <w:rStyle w:val="kField"/>
+            </w:rPr>
+            <w:t>[</w:t>
+          </w:r>
+          <w:r>
+            <w:rPr>
+              <w:rStyle w:val="kContent"/>
+            </w:rPr>
+            <w:t>Testator</w:t>
+          </w:r>
+          <w:r>
+            <w:rPr>
+              <w:rStyle w:val="kContent"/>
             </w:rPr>
             <w:t>.</w:t>
           </w:r>
           <w:r>
             <w:rPr>
-              <w:rStyle w:val="DynamicContent"/>
-            </w:rPr>
-            <w:t>Name]</w:t>
+              <w:rStyle w:val="kContent"/>
+            </w:rPr>
+            <w:t>Name</w:t>
+          </w:r>
+          <w:r>
+            <w:rPr>
+              <w:rStyle w:val="kField"/>
+            </w:rPr>
+            <w:t>]</w:t>
           </w:r>
         </w:sdtContent>
       </w:sdt>
@@ -117,7 +141,7 @@
       <w:sdt>
         <w:sdtPr>
           <w:rPr>
-            <w:rStyle w:val="DynamicContent"/>
+            <w:rStyle w:val="kField"/>
           </w:rPr>
           <w:id w:val="70402501"/>
           <w:placeholder>
@@ -126,27 +150,39 @@
         </w:sdtPr>
         <w:sdtEndPr>
           <w:rPr>
-            <w:rStyle w:val="DynamicContent"/>
+            <w:rStyle w:val="kField"/>
           </w:rPr>
         </w:sdtEndPr>
         <w:sdtContent>
           <w:r>
             <w:rPr>
-              <w:rStyle w:val="DynamicContent"/>
-            </w:rPr>
-            <w:t>[Testator</w:t>
-          </w:r>
-          <w:r>
-            <w:rPr>
-              <w:rStyle w:val="DynamicContent"/>
+              <w:rStyle w:val="kField"/>
+            </w:rPr>
+            <w:t>[</w:t>
+          </w:r>
+          <w:r>
+            <w:rPr>
+              <w:rStyle w:val="kContent"/>
+            </w:rPr>
+            <w:t>Testator</w:t>
+          </w:r>
+          <w:r>
+            <w:rPr>
+              <w:rStyle w:val="kContent"/>
             </w:rPr>
             <w:t>.</w:t>
           </w:r>
           <w:r>
             <w:rPr>
-              <w:rStyle w:val="DynamicContent"/>
-            </w:rPr>
-            <w:t>City]</w:t>
+              <w:rStyle w:val="kContent"/>
+            </w:rPr>
+            <w:t>City</w:t>
+          </w:r>
+          <w:r>
+            <w:rPr>
+              <w:rStyle w:val="kField"/>
+            </w:rPr>
+            <w:t>]</w:t>
           </w:r>
         </w:sdtContent>
       </w:sdt>
@@ -156,7 +192,7 @@
       <w:sdt>
         <w:sdtPr>
           <w:rPr>
-            <w:rStyle w:val="DynamicContent"/>
+            <w:rStyle w:val="kField"/>
           </w:rPr>
           <w:id w:val="1080866180"/>
           <w:placeholder>
@@ -165,27 +201,39 @@
         </w:sdtPr>
         <w:sdtEndPr>
           <w:rPr>
-            <w:rStyle w:val="DynamicContent"/>
+            <w:rStyle w:val="kField"/>
           </w:rPr>
         </w:sdtEndPr>
         <w:sdtContent>
           <w:r>
             <w:rPr>
-              <w:rStyle w:val="DynamicContent"/>
-            </w:rPr>
-            <w:t>[Testator</w:t>
-          </w:r>
-          <w:r>
-            <w:rPr>
-              <w:rStyle w:val="DynamicContent"/>
+              <w:rStyle w:val="kField"/>
+            </w:rPr>
+            <w:t>[</w:t>
+          </w:r>
+          <w:r>
+            <w:rPr>
+              <w:rStyle w:val="kContent"/>
+            </w:rPr>
+            <w:t>Testator</w:t>
+          </w:r>
+          <w:r>
+            <w:rPr>
+              <w:rStyle w:val="kContent"/>
             </w:rPr>
             <w:t>.</w:t>
           </w:r>
           <w:r>
             <w:rPr>
-              <w:rStyle w:val="DynamicContent"/>
-            </w:rPr>
-            <w:t>County]</w:t>
+              <w:rStyle w:val="kContent"/>
+            </w:rPr>
+            <w:t>County</w:t>
+          </w:r>
+          <w:r>
+            <w:rPr>
+              <w:rStyle w:val="kField"/>
+            </w:rPr>
+            <w:t>]</w:t>
           </w:r>
         </w:sdtContent>
       </w:sdt>
@@ -195,7 +243,7 @@
       <w:sdt>
         <w:sdtPr>
           <w:rPr>
-            <w:rStyle w:val="DynamicContent"/>
+            <w:rStyle w:val="kField"/>
           </w:rPr>
           <w:id w:val="1152802293"/>
           <w:placeholder>
@@ -204,27 +252,39 @@
         </w:sdtPr>
         <w:sdtEndPr>
           <w:rPr>
-            <w:rStyle w:val="DynamicContent"/>
+            <w:rStyle w:val="kField"/>
           </w:rPr>
         </w:sdtEndPr>
         <w:sdtContent>
           <w:r>
             <w:rPr>
-              <w:rStyle w:val="DynamicContent"/>
-            </w:rPr>
-            <w:t>[Testator</w:t>
-          </w:r>
-          <w:r>
-            <w:rPr>
-              <w:rStyle w:val="DynamicContent"/>
+              <w:rStyle w:val="kField"/>
+            </w:rPr>
+            <w:t>[</w:t>
+          </w:r>
+          <w:r>
+            <w:rPr>
+              <w:rStyle w:val="kContent"/>
+            </w:rPr>
+            <w:t>Testator</w:t>
+          </w:r>
+          <w:r>
+            <w:rPr>
+              <w:rStyle w:val="kContent"/>
             </w:rPr>
             <w:t>.</w:t>
           </w:r>
           <w:r>
             <w:rPr>
-              <w:rStyle w:val="DynamicContent"/>
-            </w:rPr>
-            <w:t>State]</w:t>
+              <w:rStyle w:val="kContent"/>
+            </w:rPr>
+            <w:t>State</w:t>
+          </w:r>
+          <w:r>
+            <w:rPr>
+              <w:rStyle w:val="kField"/>
+            </w:rPr>
+            <w:t>]</w:t>
           </w:r>
         </w:sdtContent>
       </w:sdt>
@@ -294,7 +354,7 @@
       <w:sdt>
         <w:sdtPr>
           <w:rPr>
-            <w:rStyle w:val="DynamicContent"/>
+            <w:rStyle w:val="kField"/>
           </w:rPr>
           <w:id w:val="-553853773"/>
           <w:placeholder>
@@ -303,33 +363,39 @@
         </w:sdtPr>
         <w:sdtEndPr>
           <w:rPr>
-            <w:rStyle w:val="DynamicContent"/>
+            <w:rStyle w:val="kField"/>
           </w:rPr>
         </w:sdtEndPr>
         <w:sdtContent>
           <w:r>
             <w:rPr>
-              <w:rStyle w:val="DynamicContent"/>
+              <w:rStyle w:val="kField"/>
             </w:rPr>
             <w:t>[</w:t>
           </w:r>
           <w:r>
             <w:rPr>
-              <w:rStyle w:val="DynamicContent"/>
+              <w:rStyle w:val="kContent"/>
             </w:rPr>
             <w:t>Representative</w:t>
           </w:r>
           <w:r>
             <w:rPr>
-              <w:rStyle w:val="DynamicContent"/>
+              <w:rStyle w:val="kContent"/>
             </w:rPr>
             <w:t>.</w:t>
           </w:r>
           <w:r>
             <w:rPr>
-              <w:rStyle w:val="DynamicContent"/>
-            </w:rPr>
-            <w:t>Name]</w:t>
+              <w:rStyle w:val="kContent"/>
+            </w:rPr>
+            <w:t>Name</w:t>
+          </w:r>
+          <w:r>
+            <w:rPr>
+              <w:rStyle w:val="kField"/>
+            </w:rPr>
+            <w:t>]</w:t>
           </w:r>
         </w:sdtContent>
       </w:sdt>
@@ -342,7 +408,7 @@
       <w:sdt>
         <w:sdtPr>
           <w:rPr>
-            <w:rStyle w:val="DynamicContent"/>
+            <w:rStyle w:val="kField"/>
           </w:rPr>
           <w:id w:val="-603187211"/>
           <w:placeholder>
@@ -351,33 +417,39 @@
         </w:sdtPr>
         <w:sdtEndPr>
           <w:rPr>
-            <w:rStyle w:val="DynamicContent"/>
+            <w:rStyle w:val="kField"/>
           </w:rPr>
         </w:sdtEndPr>
         <w:sdtContent>
           <w:r>
             <w:rPr>
-              <w:rStyle w:val="DynamicContent"/>
+              <w:rStyle w:val="kField"/>
             </w:rPr>
             <w:t>[</w:t>
           </w:r>
           <w:r>
             <w:rPr>
-              <w:rStyle w:val="DynamicContent"/>
+              <w:rStyle w:val="kContent"/>
             </w:rPr>
             <w:t>Representative</w:t>
           </w:r>
           <w:r>
             <w:rPr>
-              <w:rStyle w:val="DynamicContent"/>
+              <w:rStyle w:val="kContent"/>
             </w:rPr>
             <w:t>.</w:t>
           </w:r>
           <w:r>
             <w:rPr>
-              <w:rStyle w:val="DynamicContent"/>
-            </w:rPr>
-            <w:t>City]</w:t>
+              <w:rStyle w:val="kContent"/>
+            </w:rPr>
+            <w:t>City</w:t>
+          </w:r>
+          <w:r>
+            <w:rPr>
+              <w:rStyle w:val="kField"/>
+            </w:rPr>
+            <w:t>]</w:t>
           </w:r>
         </w:sdtContent>
       </w:sdt>
@@ -390,7 +462,7 @@
       <w:sdt>
         <w:sdtPr>
           <w:rPr>
-            <w:rStyle w:val="DynamicContent"/>
+            <w:rStyle w:val="kField"/>
           </w:rPr>
           <w:id w:val="1689945623"/>
           <w:placeholder>
@@ -399,33 +471,39 @@
         </w:sdtPr>
         <w:sdtEndPr>
           <w:rPr>
-            <w:rStyle w:val="DynamicContent"/>
+            <w:rStyle w:val="kField"/>
           </w:rPr>
         </w:sdtEndPr>
         <w:sdtContent>
           <w:r>
             <w:rPr>
-              <w:rStyle w:val="DynamicContent"/>
+              <w:rStyle w:val="kField"/>
             </w:rPr>
             <w:t>[</w:t>
           </w:r>
           <w:r>
             <w:rPr>
-              <w:rStyle w:val="DynamicContent"/>
+              <w:rStyle w:val="kContent"/>
             </w:rPr>
             <w:t>Representative</w:t>
           </w:r>
           <w:r>
             <w:rPr>
-              <w:rStyle w:val="DynamicContent"/>
+              <w:rStyle w:val="kContent"/>
             </w:rPr>
             <w:t>.</w:t>
           </w:r>
           <w:r>
             <w:rPr>
-              <w:rStyle w:val="DynamicContent"/>
-            </w:rPr>
-            <w:t>County]</w:t>
+              <w:rStyle w:val="kContent"/>
+            </w:rPr>
+            <w:t>County</w:t>
+          </w:r>
+          <w:r>
+            <w:rPr>
+              <w:rStyle w:val="kField"/>
+            </w:rPr>
+            <w:t>]</w:t>
           </w:r>
         </w:sdtContent>
       </w:sdt>
@@ -438,7 +516,7 @@
       <w:sdt>
         <w:sdtPr>
           <w:rPr>
-            <w:rStyle w:val="DynamicContent"/>
+            <w:rStyle w:val="kField"/>
           </w:rPr>
           <w:id w:val="-1196850196"/>
           <w:placeholder>
@@ -447,33 +525,39 @@
         </w:sdtPr>
         <w:sdtEndPr>
           <w:rPr>
-            <w:rStyle w:val="DynamicContent"/>
+            <w:rStyle w:val="kField"/>
           </w:rPr>
         </w:sdtEndPr>
         <w:sdtContent>
           <w:r>
             <w:rPr>
-              <w:rStyle w:val="DynamicContent"/>
+              <w:rStyle w:val="kField"/>
             </w:rPr>
             <w:t>[</w:t>
           </w:r>
           <w:r>
             <w:rPr>
-              <w:rStyle w:val="DynamicContent"/>
+              <w:rStyle w:val="kContent"/>
             </w:rPr>
             <w:t>Representative</w:t>
           </w:r>
           <w:r>
             <w:rPr>
-              <w:rStyle w:val="DynamicContent"/>
+              <w:rStyle w:val="kContent"/>
             </w:rPr>
             <w:t>.</w:t>
           </w:r>
           <w:r>
             <w:rPr>
-              <w:rStyle w:val="DynamicContent"/>
-            </w:rPr>
-            <w:t>State]</w:t>
+              <w:rStyle w:val="kContent"/>
+            </w:rPr>
+            <w:t>State</w:t>
+          </w:r>
+          <w:r>
+            <w:rPr>
+              <w:rStyle w:val="kField"/>
+            </w:rPr>
+            <w:t>]</w:t>
           </w:r>
         </w:sdtContent>
       </w:sdt>
@@ -486,7 +570,7 @@
       <w:sdt>
         <w:sdtPr>
           <w:rPr>
-            <w:rStyle w:val="DynamicContent"/>
+            <w:rStyle w:val="kField"/>
           </w:rPr>
           <w:id w:val="1957372722"/>
           <w:placeholder>
@@ -495,37 +579,37 @@
         </w:sdtPr>
         <w:sdtEndPr>
           <w:rPr>
-            <w:rStyle w:val="DynamicContent"/>
+            <w:rStyle w:val="kField"/>
           </w:rPr>
         </w:sdtEndPr>
         <w:sdtContent>
           <w:r>
             <w:rPr>
-              <w:rStyle w:val="DynamicContent"/>
+              <w:rStyle w:val="kField"/>
             </w:rPr>
             <w:t>[</w:t>
           </w:r>
           <w:r>
             <w:rPr>
-              <w:rStyle w:val="DynamicContent"/>
+              <w:rStyle w:val="kContent"/>
             </w:rPr>
             <w:t>Representative</w:t>
           </w:r>
           <w:r>
             <w:rPr>
-              <w:rStyle w:val="DynamicContent"/>
+              <w:rStyle w:val="kContent"/>
             </w:rPr>
             <w:t>.</w:t>
           </w:r>
           <w:r>
             <w:rPr>
-              <w:rStyle w:val="DynamicContent"/>
+              <w:rStyle w:val="kContent"/>
             </w:rPr>
             <w:t>Gender.HeShe</w:t>
           </w:r>
           <w:r>
             <w:rPr>
-              <w:rStyle w:val="DynamicContent"/>
+              <w:rStyle w:val="kField"/>
             </w:rPr>
             <w:t>]</w:t>
           </w:r>
@@ -540,7 +624,7 @@
       <w:sdt>
         <w:sdtPr>
           <w:rPr>
-            <w:rStyle w:val="DynamicContent"/>
+            <w:rStyle w:val="kField"/>
           </w:rPr>
           <w:id w:val="-1775470863"/>
           <w:placeholder>
@@ -549,37 +633,37 @@
         </w:sdtPr>
         <w:sdtEndPr>
           <w:rPr>
-            <w:rStyle w:val="DynamicContent"/>
+            <w:rStyle w:val="kField"/>
           </w:rPr>
         </w:sdtEndPr>
         <w:sdtContent>
           <w:r>
             <w:rPr>
-              <w:rStyle w:val="DynamicContent"/>
+              <w:rStyle w:val="kField"/>
             </w:rPr>
             <w:t>[</w:t>
           </w:r>
           <w:r>
             <w:rPr>
-              <w:rStyle w:val="DynamicContent"/>
+              <w:rStyle w:val="kContent"/>
             </w:rPr>
             <w:t>Representative</w:t>
           </w:r>
           <w:r>
             <w:rPr>
-              <w:rStyle w:val="DynamicContent"/>
+              <w:rStyle w:val="kContent"/>
             </w:rPr>
             <w:t>.</w:t>
           </w:r>
           <w:r>
             <w:rPr>
-              <w:rStyle w:val="DynamicContent"/>
+              <w:rStyle w:val="kContent"/>
             </w:rPr>
             <w:t>Gender.HeShe</w:t>
           </w:r>
           <w:r>
             <w:rPr>
-              <w:rStyle w:val="DynamicContent"/>
+              <w:rStyle w:val="kField"/>
             </w:rPr>
             <w:t>]</w:t>
           </w:r>
@@ -593,14 +677,14 @@
       </w:r>
       <w:r>
         <w:rPr>
-          <w:rStyle w:val="DynamicContent"/>
+          <w:rStyle w:val="kField"/>
         </w:rPr>
         <w:t xml:space="preserve"> </w:t>
       </w:r>
       <w:sdt>
         <w:sdtPr>
           <w:rPr>
-            <w:rStyle w:val="DynamicContent"/>
+            <w:rStyle w:val="kField"/>
           </w:rPr>
           <w:id w:val="-592937528"/>
           <w:placeholder>
@@ -609,37 +693,25 @@
         </w:sdtPr>
         <w:sdtEndPr>
           <w:rPr>
-            <w:rStyle w:val="DynamicContent"/>
+            <w:rStyle w:val="kField"/>
           </w:rPr>
         </w:sdtEndPr>
         <w:sdtContent>
           <w:r>
             <w:rPr>
-              <w:rStyle w:val="DynamicIfInline"/>
+              <w:rStyle w:val="kField"/>
             </w:rPr>
             <w:t>[</w:t>
           </w:r>
           <w:r>
             <w:rPr>
-              <w:rStyle w:val="DynamicIfInline"/>
-            </w:rPr>
-            <w:t xml:space="preserve">if </w:t>
-          </w:r>
-          <w:r>
-            <w:rPr>
-              <w:rStyle w:val="DynamicIfInline"/>
-            </w:rPr>
-            <w:t>Nominate</w:t>
-          </w:r>
-          <w:r>
-            <w:rPr>
-              <w:rStyle w:val="DynamicIfInline"/>
-            </w:rPr>
-            <w:t>Backup</w:t>
-          </w:r>
-          <w:r>
-            <w:rPr>
-              <w:rStyle w:val="DynamicIfInline"/>
+              <w:rStyle w:val="kIf"/>
+            </w:rPr>
+            <w:t>if NominateBackup</w:t>
+          </w:r>
+          <w:r>
+            <w:rPr>
+              <w:rStyle w:val="kField"/>
             </w:rPr>
             <w:t>]</w:t>
           </w:r>
@@ -654,7 +726,7 @@
       <w:sdt>
         <w:sdtPr>
           <w:rPr>
-            <w:rStyle w:val="DynamicContent"/>
+            <w:rStyle w:val="kField"/>
           </w:rPr>
           <w:id w:val="-1640414966"/>
           <w:placeholder>
@@ -663,33 +735,39 @@
         </w:sdtPr>
         <w:sdtEndPr>
           <w:rPr>
-            <w:rStyle w:val="DynamicContent"/>
+            <w:rStyle w:val="kField"/>
           </w:rPr>
         </w:sdtEndPr>
         <w:sdtContent>
           <w:r>
             <w:rPr>
-              <w:rStyle w:val="DynamicContent"/>
+              <w:rStyle w:val="kField"/>
             </w:rPr>
             <w:t>[</w:t>
           </w:r>
           <w:r>
             <w:rPr>
-              <w:rStyle w:val="DynamicContent"/>
+              <w:rStyle w:val="kContent"/>
             </w:rPr>
             <w:t>BackupRepresentative</w:t>
           </w:r>
           <w:r>
             <w:rPr>
-              <w:rStyle w:val="DynamicContent"/>
+              <w:rStyle w:val="kContent"/>
             </w:rPr>
             <w:t>.</w:t>
           </w:r>
           <w:r>
             <w:rPr>
-              <w:rStyle w:val="DynamicContent"/>
-            </w:rPr>
-            <w:t>Name]</w:t>
+              <w:rStyle w:val="kContent"/>
+            </w:rPr>
+            <w:t>Name</w:t>
+          </w:r>
+          <w:r>
+            <w:rPr>
+              <w:rStyle w:val="kField"/>
+            </w:rPr>
+            <w:t>]</w:t>
           </w:r>
         </w:sdtContent>
       </w:sdt>
@@ -708,7 +786,7 @@
       <w:sdt>
         <w:sdtPr>
           <w:rPr>
-            <w:rStyle w:val="DynamicContent"/>
+            <w:rStyle w:val="kField"/>
           </w:rPr>
           <w:id w:val="-1941364059"/>
           <w:placeholder>
@@ -717,33 +795,39 @@
         </w:sdtPr>
         <w:sdtEndPr>
           <w:rPr>
-            <w:rStyle w:val="DynamicContent"/>
+            <w:rStyle w:val="kField"/>
           </w:rPr>
         </w:sdtEndPr>
         <w:sdtContent>
           <w:r>
             <w:rPr>
-              <w:rStyle w:val="DynamicContent"/>
+              <w:rStyle w:val="kField"/>
             </w:rPr>
             <w:t>[</w:t>
           </w:r>
           <w:r>
             <w:rPr>
-              <w:rStyle w:val="DynamicContent"/>
+              <w:rStyle w:val="kContent"/>
             </w:rPr>
             <w:t>BackupRepresentative</w:t>
           </w:r>
           <w:r>
             <w:rPr>
-              <w:rStyle w:val="DynamicContent"/>
+              <w:rStyle w:val="kContent"/>
             </w:rPr>
             <w:t>.</w:t>
           </w:r>
           <w:r>
             <w:rPr>
-              <w:rStyle w:val="DynamicContent"/>
-            </w:rPr>
-            <w:t>City]</w:t>
+              <w:rStyle w:val="kContent"/>
+            </w:rPr>
+            <w:t>City</w:t>
+          </w:r>
+          <w:r>
+            <w:rPr>
+              <w:rStyle w:val="kField"/>
+            </w:rPr>
+            <w:t>]</w:t>
           </w:r>
         </w:sdtContent>
       </w:sdt>
@@ -756,7 +840,7 @@
       <w:sdt>
         <w:sdtPr>
           <w:rPr>
-            <w:rStyle w:val="DynamicContent"/>
+            <w:rStyle w:val="kField"/>
           </w:rPr>
           <w:id w:val="-1990703347"/>
           <w:placeholder>
@@ -765,33 +849,39 @@
         </w:sdtPr>
         <w:sdtEndPr>
           <w:rPr>
-            <w:rStyle w:val="DynamicContent"/>
+            <w:rStyle w:val="kField"/>
           </w:rPr>
         </w:sdtEndPr>
         <w:sdtContent>
           <w:r>
             <w:rPr>
-              <w:rStyle w:val="DynamicContent"/>
+              <w:rStyle w:val="kField"/>
             </w:rPr>
             <w:t>[</w:t>
           </w:r>
           <w:r>
             <w:rPr>
-              <w:rStyle w:val="DynamicContent"/>
+              <w:rStyle w:val="kContent"/>
             </w:rPr>
             <w:t>BackupRepresentative</w:t>
           </w:r>
           <w:r>
             <w:rPr>
-              <w:rStyle w:val="DynamicContent"/>
+              <w:rStyle w:val="kContent"/>
             </w:rPr>
             <w:t>.</w:t>
           </w:r>
           <w:r>
             <w:rPr>
-              <w:rStyle w:val="DynamicContent"/>
-            </w:rPr>
-            <w:t>County]</w:t>
+              <w:rStyle w:val="kContent"/>
+            </w:rPr>
+            <w:t>County</w:t>
+          </w:r>
+          <w:r>
+            <w:rPr>
+              <w:rStyle w:val="kField"/>
+            </w:rPr>
+            <w:t>]</w:t>
           </w:r>
         </w:sdtContent>
       </w:sdt>
@@ -804,7 +894,7 @@
       <w:sdt>
         <w:sdtPr>
           <w:rPr>
-            <w:rStyle w:val="DynamicContent"/>
+            <w:rStyle w:val="kField"/>
           </w:rPr>
           <w:id w:val="-1432811287"/>
           <w:placeholder>
@@ -813,33 +903,39 @@
         </w:sdtPr>
         <w:sdtEndPr>
           <w:rPr>
-            <w:rStyle w:val="DynamicContent"/>
+            <w:rStyle w:val="kField"/>
           </w:rPr>
         </w:sdtEndPr>
         <w:sdtContent>
           <w:r>
             <w:rPr>
-              <w:rStyle w:val="DynamicContent"/>
+              <w:rStyle w:val="kField"/>
             </w:rPr>
             <w:t>[</w:t>
           </w:r>
           <w:r>
             <w:rPr>
-              <w:rStyle w:val="DynamicContent"/>
+              <w:rStyle w:val="kContent"/>
             </w:rPr>
             <w:t>BackupRepresentative</w:t>
           </w:r>
           <w:r>
             <w:rPr>
-              <w:rStyle w:val="DynamicContent"/>
+              <w:rStyle w:val="kContent"/>
             </w:rPr>
             <w:t>.</w:t>
           </w:r>
           <w:r>
             <w:rPr>
-              <w:rStyle w:val="DynamicContent"/>
-            </w:rPr>
-            <w:t>State]</w:t>
+              <w:rStyle w:val="kContent"/>
+            </w:rPr>
+            <w:t>State</w:t>
+          </w:r>
+          <w:r>
+            <w:rPr>
+              <w:rStyle w:val="kField"/>
+            </w:rPr>
+            <w:t>]</w:t>
           </w:r>
         </w:sdtContent>
       </w:sdt>
@@ -852,7 +948,7 @@
       <w:sdt>
         <w:sdtPr>
           <w:rPr>
-            <w:rStyle w:val="DynamicContent"/>
+            <w:rStyle w:val="kField"/>
           </w:rPr>
           <w:id w:val="2120401939"/>
           <w:placeholder>
@@ -861,27 +957,27 @@
         </w:sdtPr>
         <w:sdtEndPr>
           <w:rPr>
-            <w:rStyle w:val="DynamicContent"/>
+            <w:rStyle w:val="kField"/>
           </w:rPr>
         </w:sdtEndPr>
         <w:sdtContent>
           <w:r>
             <w:rPr>
-              <w:rStyle w:val="DynamicIfInline"/>
+              <w:rStyle w:val="kField"/>
             </w:rPr>
             <w:t>[</w:t>
           </w:r>
           <w:r>
             <w:rPr>
-              <w:rStyle w:val="DynamicIfInline"/>
-            </w:rPr>
-            <w:t>end</w:t>
-          </w:r>
-          <w:r>
-            <w:rPr>
-              <w:rStyle w:val="DynamicIfInline"/>
-            </w:rPr>
-            <w:t>if]</w:t>
+              <w:rStyle w:val="kIf"/>
+            </w:rPr>
+            <w:t>endif</w:t>
+          </w:r>
+          <w:r>
+            <w:rPr>
+              <w:rStyle w:val="kField"/>
+            </w:rPr>
+            <w:t>]</w:t>
           </w:r>
         </w:sdtContent>
       </w:sdt>
@@ -901,7 +997,12 @@
         </w:rPr>
       </w:pPr>
       <w:r>
-        <w:t xml:space="preserve">I devise and bequeath my property, both real and personal and wherever situated, </w:t>
+        <w:t>I devise and bequeath my property, both real and pers</w:t>
+      </w:r>
+      <w:bookmarkStart w:id="0" w:name="_GoBack"/>
+      <w:bookmarkEnd w:id="0"/>
+      <w:r>
+        <w:t xml:space="preserve">onal and wherever situated, </w:t>
       </w:r>
       <w:r>
         <w:rPr>
@@ -912,7 +1013,7 @@
     </w:p>
     <w:p>
       <w:pPr>
-        <w:pStyle w:val="DynamicIf"/>
+        <w:pStyle w:val="kIfblock"/>
         <w:rPr>
           <w:rFonts w:eastAsia="Calibri"/>
         </w:rPr>
@@ -920,7 +1021,7 @@
       <w:sdt>
         <w:sdtPr>
           <w:rPr>
-            <w:rStyle w:val="DynamicListChar"/>
+            <w:rStyle w:val="kListblockChar"/>
           </w:rPr>
           <w:id w:val="1562287751"/>
           <w:placeholder>
@@ -929,13 +1030,13 @@
         </w:sdtPr>
         <w:sdtEndPr>
           <w:rPr>
-            <w:rStyle w:val="DynamicListChar"/>
+            <w:rStyle w:val="kListblockChar"/>
           </w:rPr>
         </w:sdtEndPr>
         <w:sdtContent>
           <w:r>
             <w:rPr>
-              <w:rStyle w:val="DynamicListChar"/>
+              <w:rStyle w:val="kListblockChar"/>
             </w:rPr>
             <w:t>[list Beneficiaries]</w:t>
           </w:r>
@@ -949,7 +1050,7 @@
       <w:sdt>
         <w:sdtPr>
           <w:rPr>
-            <w:rStyle w:val="DynamicContent"/>
+            <w:rStyle w:val="kField"/>
           </w:rPr>
           <w:id w:val="125589486"/>
           <w:placeholder>
@@ -958,25 +1059,25 @@
         </w:sdtPr>
         <w:sdtEndPr>
           <w:rPr>
-            <w:rStyle w:val="DynamicContent"/>
+            <w:rStyle w:val="kField"/>
           </w:rPr>
         </w:sdtEndPr>
         <w:sdtContent>
           <w:r>
             <w:rPr>
-              <w:rStyle w:val="DynamicContent"/>
+              <w:rStyle w:val="kField"/>
             </w:rPr>
             <w:t>[</w:t>
           </w:r>
           <w:r>
             <w:rPr>
-              <w:rStyle w:val="DynamicContent"/>
+              <w:rStyle w:val="kContent"/>
             </w:rPr>
             <w:t>_index</w:t>
           </w:r>
           <w:r>
             <w:rPr>
-              <w:rStyle w:val="DynamicContent"/>
+              <w:rStyle w:val="kField"/>
             </w:rPr>
             <w:t>]</w:t>
           </w:r>
@@ -985,7 +1086,7 @@
       <w:sdt>
         <w:sdtPr>
           <w:rPr>
-            <w:rStyle w:val="DynamicContent"/>
+            <w:rStyle w:val="kField"/>
             <w:vertAlign w:val="superscript"/>
           </w:rPr>
           <w:id w:val="416527661"/>
@@ -995,16 +1096,30 @@
         </w:sdtPr>
         <w:sdtEndPr>
           <w:rPr>
-            <w:rStyle w:val="DynamicContent"/>
+            <w:rStyle w:val="kField"/>
           </w:rPr>
         </w:sdtEndPr>
         <w:sdtContent>
           <w:r>
             <w:rPr>
-              <w:rStyle w:val="DynamicContent"/>
+              <w:rStyle w:val="kField"/>
               <w:vertAlign w:val="superscript"/>
             </w:rPr>
-            <w:t>[_index|ordsuffix]</w:t>
+            <w:t>[</w:t>
+          </w:r>
+          <w:r>
+            <w:rPr>
+              <w:rStyle w:val="kContent"/>
+              <w:vertAlign w:val="superscript"/>
+            </w:rPr>
+            <w:t>_index|ordsuffix</w:t>
+          </w:r>
+          <w:r>
+            <w:rPr>
+              <w:rStyle w:val="kField"/>
+              <w:vertAlign w:val="superscript"/>
+            </w:rPr>
+            <w:t>]</w:t>
           </w:r>
         </w:sdtContent>
       </w:sdt>
@@ -1021,7 +1136,7 @@
       <w:sdt>
         <w:sdtPr>
           <w:rPr>
-            <w:rStyle w:val="DynamicContent"/>
+            <w:rStyle w:val="kField"/>
           </w:rPr>
           <w:id w:val="-1555758693"/>
           <w:placeholder>
@@ -1030,15 +1145,27 @@
         </w:sdtPr>
         <w:sdtEndPr>
           <w:rPr>
-            <w:rStyle w:val="DynamicContent"/>
+            <w:rStyle w:val="kField"/>
           </w:rPr>
         </w:sdtEndPr>
         <w:sdtContent>
           <w:r>
             <w:rPr>
-              <w:rStyle w:val="DynamicContent"/>
-            </w:rPr>
-            <w:t>[Name]</w:t>
+              <w:rStyle w:val="kField"/>
+            </w:rPr>
+            <w:t>[</w:t>
+          </w:r>
+          <w:r>
+            <w:rPr>
+              <w:rStyle w:val="kContent"/>
+            </w:rPr>
+            <w:t>Name</w:t>
+          </w:r>
+          <w:r>
+            <w:rPr>
+              <w:rStyle w:val="kField"/>
+            </w:rPr>
+            <w:t>]</w:t>
           </w:r>
         </w:sdtContent>
       </w:sdt>
@@ -1051,7 +1178,7 @@
       <w:sdt>
         <w:sdtPr>
           <w:rPr>
-            <w:rStyle w:val="DynamicContent"/>
+            <w:rStyle w:val="kField"/>
           </w:rPr>
           <w:id w:val="-1741704282"/>
           <w:placeholder>
@@ -1060,25 +1187,25 @@
         </w:sdtPr>
         <w:sdtEndPr>
           <w:rPr>
-            <w:rStyle w:val="DynamicContent"/>
+            <w:rStyle w:val="kField"/>
           </w:rPr>
         </w:sdtEndPr>
         <w:sdtContent>
           <w:r>
             <w:rPr>
-              <w:rStyle w:val="DynamicContent"/>
+              <w:rStyle w:val="kField"/>
             </w:rPr>
             <w:t>[</w:t>
           </w:r>
           <w:r>
             <w:rPr>
-              <w:rStyle w:val="DynamicContent"/>
+              <w:rStyle w:val="kContent"/>
             </w:rPr>
             <w:t>Address</w:t>
           </w:r>
           <w:r>
             <w:rPr>
-              <w:rStyle w:val="DynamicContent"/>
+              <w:rStyle w:val="kField"/>
             </w:rPr>
             <w:t>]</w:t>
           </w:r>
@@ -1093,7 +1220,7 @@
       <w:sdt>
         <w:sdtPr>
           <w:rPr>
-            <w:rStyle w:val="DynamicContent"/>
+            <w:rStyle w:val="kField"/>
           </w:rPr>
           <w:id w:val="1064141216"/>
           <w:placeholder>
@@ -1102,31 +1229,31 @@
         </w:sdtPr>
         <w:sdtEndPr>
           <w:rPr>
-            <w:rStyle w:val="DynamicContent"/>
+            <w:rStyle w:val="kField"/>
           </w:rPr>
         </w:sdtEndPr>
         <w:sdtContent>
           <w:r>
             <w:rPr>
-              <w:rStyle w:val="DynamicContent"/>
+              <w:rStyle w:val="kField"/>
             </w:rPr>
             <w:t>[</w:t>
           </w:r>
           <w:r>
             <w:rPr>
-              <w:rStyle w:val="DynamicContent"/>
+              <w:rStyle w:val="kContent"/>
             </w:rPr>
             <w:t>Relations</w:t>
           </w:r>
           <w:r>
             <w:rPr>
-              <w:rStyle w:val="DynamicContent"/>
+              <w:rStyle w:val="kContent"/>
             </w:rPr>
             <w:t>hip</w:t>
           </w:r>
           <w:r>
             <w:rPr>
-              <w:rStyle w:val="DynamicContent"/>
+              <w:rStyle w:val="kField"/>
             </w:rPr>
             <w:t>]</w:t>
           </w:r>
@@ -1141,7 +1268,7 @@
       <w:sdt>
         <w:sdtPr>
           <w:rPr>
-            <w:rStyle w:val="DynamicContent"/>
+            <w:rStyle w:val="kField"/>
           </w:rPr>
           <w:id w:val="1324162580"/>
           <w:placeholder>
@@ -1150,25 +1277,25 @@
         </w:sdtPr>
         <w:sdtEndPr>
           <w:rPr>
-            <w:rStyle w:val="DynamicContent"/>
+            <w:rStyle w:val="kField"/>
           </w:rPr>
         </w:sdtEndPr>
         <w:sdtContent>
           <w:r>
             <w:rPr>
-              <w:rStyle w:val="DynamicContent"/>
+              <w:rStyle w:val="kField"/>
             </w:rPr>
             <w:t>[</w:t>
           </w:r>
           <w:r>
             <w:rPr>
-              <w:rStyle w:val="DynamicContent"/>
+              <w:rStyle w:val="kContent"/>
             </w:rPr>
             <w:t>SSNLast4</w:t>
           </w:r>
           <w:r>
             <w:rPr>
-              <w:rStyle w:val="DynamicContent"/>
+              <w:rStyle w:val="kField"/>
             </w:rPr>
             <w:t>]</w:t>
           </w:r>
@@ -1191,7 +1318,7 @@
       <w:sdt>
         <w:sdtPr>
           <w:rPr>
-            <w:rStyle w:val="DynamicContent"/>
+            <w:rStyle w:val="kField"/>
           </w:rPr>
           <w:id w:val="501931374"/>
           <w:placeholder>
@@ -1200,25 +1327,25 @@
         </w:sdtPr>
         <w:sdtEndPr>
           <w:rPr>
-            <w:rStyle w:val="DynamicContent"/>
+            <w:rStyle w:val="kField"/>
           </w:rPr>
         </w:sdtEndPr>
         <w:sdtContent>
           <w:r>
             <w:rPr>
-              <w:rStyle w:val="DynamicContent"/>
+              <w:rStyle w:val="kField"/>
             </w:rPr>
             <w:t>[</w:t>
           </w:r>
           <w:r>
             <w:rPr>
-              <w:rStyle w:val="DynamicContent"/>
+              <w:rStyle w:val="kContent"/>
             </w:rPr>
             <w:t>PropertyBequeath</w:t>
           </w:r>
           <w:r>
             <w:rPr>
-              <w:rStyle w:val="DynamicContent"/>
+              <w:rStyle w:val="kField"/>
             </w:rPr>
             <w:t>]</w:t>
           </w:r>
@@ -1227,7 +1354,7 @@
     </w:p>
     <w:p>
       <w:pPr>
-        <w:pStyle w:val="DynamicList"/>
+        <w:pStyle w:val="kListblock"/>
         <w:rPr>
           <w:rFonts w:eastAsia="Calibri"/>
         </w:rPr>
@@ -1235,7 +1362,7 @@
       <w:sdt>
         <w:sdtPr>
           <w:rPr>
-            <w:rStyle w:val="DynamicListChar"/>
+            <w:rStyle w:val="kListblockChar"/>
           </w:rPr>
           <w:id w:val="-534888473"/>
           <w:placeholder>
@@ -1244,13 +1371,13 @@
         </w:sdtPr>
         <w:sdtEndPr>
           <w:rPr>
-            <w:rStyle w:val="DynamicListChar"/>
+            <w:rStyle w:val="kListblockChar"/>
           </w:rPr>
         </w:sdtEndPr>
         <w:sdtContent>
           <w:r>
             <w:rPr>
-              <w:rStyle w:val="DynamicListChar"/>
+              <w:rStyle w:val="kListblockChar"/>
             </w:rPr>
             <w:t>[endlist Beneficiaries]</w:t>
           </w:r>
@@ -1562,15 +1689,7 @@
     </w:p>
     <w:p>
       <w:r>
-        <w:t xml:space="preserve">I direct that the representation by </w:t>
-      </w:r>
-      <w:proofErr w:type="gramStart"/>
-      <w:r>
-        <w:t>a guardian ad litem of the interests</w:t>
-      </w:r>
-      <w:proofErr w:type="gramEnd"/>
-      <w:r>
-        <w:t xml:space="preserve"> of persons unborn, unascertained or legally incompetent to act in proceedings for the allowance of accounts hereunder be dispensed with to the extent permitted by law.</w:t>
+        <w:t>I direct that the representation by a guardian ad litem of the interests of persons unborn, unascertained or legally incompetent to act in proceedings for the allowance of accounts hereunder be dispensed with to the extent permitted by law.</w:t>
       </w:r>
     </w:p>
     <w:p>
@@ -1666,20 +1785,12 @@
         <w:rPr>
           <w:rFonts w:eastAsia="Calibri"/>
         </w:rPr>
-        <w:t>This document shall be governed by the laws of the</w:t>
-      </w:r>
-      <w:bookmarkStart w:id="0" w:name="_GoBack"/>
-      <w:bookmarkEnd w:id="0"/>
-      <w:r>
-        <w:rPr>
-          <w:rFonts w:eastAsia="Calibri"/>
-        </w:rPr>
-        <w:t xml:space="preserve"> State of </w:t>
+        <w:t xml:space="preserve">This document shall be governed by the laws of the State of </w:t>
       </w:r>
       <w:sdt>
         <w:sdtPr>
           <w:rPr>
-            <w:rStyle w:val="DynamicContent"/>
+            <w:rStyle w:val="kField"/>
           </w:rPr>
           <w:id w:val="-92484243"/>
           <w:placeholder>
@@ -1688,25 +1799,25 @@
         </w:sdtPr>
         <w:sdtEndPr>
           <w:rPr>
-            <w:rStyle w:val="DynamicContent"/>
+            <w:rStyle w:val="kField"/>
           </w:rPr>
         </w:sdtEndPr>
         <w:sdtContent>
           <w:r>
             <w:rPr>
-              <w:rStyle w:val="DynamicContent"/>
+              <w:rStyle w:val="kField"/>
             </w:rPr>
             <w:t>[</w:t>
           </w:r>
           <w:r>
             <w:rPr>
-              <w:rStyle w:val="DynamicContent"/>
+              <w:rStyle w:val="kContent"/>
             </w:rPr>
             <w:t>GoverningLaw</w:t>
           </w:r>
           <w:r>
             <w:rPr>
-              <w:rStyle w:val="DynamicContent"/>
+              <w:rStyle w:val="kField"/>
             </w:rPr>
             <w:t>]</w:t>
           </w:r>
@@ -1768,7 +1879,7 @@
       <w:sdt>
         <w:sdtPr>
           <w:rPr>
-            <w:rStyle w:val="DynamicContent"/>
+            <w:rStyle w:val="kField"/>
           </w:rPr>
           <w:id w:val="-559177411"/>
           <w:placeholder>
@@ -1777,27 +1888,39 @@
         </w:sdtPr>
         <w:sdtEndPr>
           <w:rPr>
-            <w:rStyle w:val="DynamicContent"/>
+            <w:rStyle w:val="kField"/>
           </w:rPr>
         </w:sdtEndPr>
         <w:sdtContent>
           <w:r>
             <w:rPr>
-              <w:rStyle w:val="DynamicContent"/>
-            </w:rPr>
-            <w:t>[Testator</w:t>
-          </w:r>
-          <w:r>
-            <w:rPr>
-              <w:rStyle w:val="DynamicContent"/>
+              <w:rStyle w:val="kField"/>
+            </w:rPr>
+            <w:t>[</w:t>
+          </w:r>
+          <w:r>
+            <w:rPr>
+              <w:rStyle w:val="kContent"/>
+            </w:rPr>
+            <w:t>Testator</w:t>
+          </w:r>
+          <w:r>
+            <w:rPr>
+              <w:rStyle w:val="kContent"/>
             </w:rPr>
             <w:t>.</w:t>
           </w:r>
           <w:r>
             <w:rPr>
-              <w:rStyle w:val="DynamicContent"/>
-            </w:rPr>
-            <w:t>Name]</w:t>
+              <w:rStyle w:val="kContent"/>
+            </w:rPr>
+            <w:t>Name</w:t>
+          </w:r>
+          <w:r>
+            <w:rPr>
+              <w:rStyle w:val="kField"/>
+            </w:rPr>
+            <w:t>]</w:t>
           </w:r>
         </w:sdtContent>
       </w:sdt>
@@ -1810,7 +1933,7 @@
       <w:sdt>
         <w:sdtPr>
           <w:rPr>
-            <w:rStyle w:val="DynamicContent"/>
+            <w:rStyle w:val="kField"/>
           </w:rPr>
           <w:id w:val="-318959337"/>
           <w:placeholder>
@@ -1819,37 +1942,37 @@
         </w:sdtPr>
         <w:sdtEndPr>
           <w:rPr>
-            <w:rStyle w:val="DynamicContent"/>
+            <w:rStyle w:val="kField"/>
           </w:rPr>
         </w:sdtEndPr>
         <w:sdtContent>
           <w:r>
             <w:rPr>
-              <w:rStyle w:val="DynamicContent"/>
+              <w:rStyle w:val="kField"/>
             </w:rPr>
             <w:t>[</w:t>
           </w:r>
           <w:r>
             <w:rPr>
-              <w:rStyle w:val="DynamicContent"/>
+              <w:rStyle w:val="kContent"/>
             </w:rPr>
             <w:t>Signing</w:t>
           </w:r>
           <w:r>
             <w:rPr>
-              <w:rStyle w:val="DynamicContent"/>
+              <w:rStyle w:val="kContent"/>
             </w:rPr>
             <w:t>Date</w:t>
           </w:r>
           <w:r>
             <w:rPr>
-              <w:rStyle w:val="DynamicContent"/>
+              <w:rStyle w:val="kContent"/>
             </w:rPr>
             <w:t>|date:"Do [day of] MMMM, YYYY"</w:t>
           </w:r>
           <w:r>
             <w:rPr>
-              <w:rStyle w:val="DynamicContent"/>
+              <w:rStyle w:val="kField"/>
             </w:rPr>
             <w:t>]</w:t>
           </w:r>
@@ -1878,7 +2001,7 @@
       <w:sdt>
         <w:sdtPr>
           <w:rPr>
-            <w:rStyle w:val="DynamicContent"/>
+            <w:rStyle w:val="kField"/>
           </w:rPr>
           <w:id w:val="-1044134987"/>
           <w:placeholder>
@@ -1887,27 +2010,27 @@
         </w:sdtPr>
         <w:sdtEndPr>
           <w:rPr>
-            <w:rStyle w:val="DynamicContent"/>
+            <w:rStyle w:val="kField"/>
           </w:rPr>
         </w:sdtEndPr>
         <w:sdtContent>
           <w:r>
             <w:rPr>
-              <w:rStyle w:val="DynamicContent"/>
-            </w:rPr>
-            <w:t>[Testator</w:t>
-          </w:r>
-          <w:r>
-            <w:rPr>
-              <w:rStyle w:val="DynamicContent"/>
-            </w:rPr>
-            <w:t>.</w:t>
-          </w:r>
-          <w:r>
-            <w:rPr>
-              <w:rStyle w:val="DynamicContent"/>
-            </w:rPr>
-            <w:t>Name]</w:t>
+              <w:rStyle w:val="kField"/>
+            </w:rPr>
+            <w:t>[</w:t>
+          </w:r>
+          <w:r>
+            <w:rPr>
+              <w:rStyle w:val="kContent"/>
+            </w:rPr>
+            <w:t>Testator.Name</w:t>
+          </w:r>
+          <w:r>
+            <w:rPr>
+              <w:rStyle w:val="kField"/>
+            </w:rPr>
+            <w:t>]</w:t>
           </w:r>
         </w:sdtContent>
       </w:sdt>
@@ -1952,7 +2075,7 @@
       <w:sdt>
         <w:sdtPr>
           <w:rPr>
-            <w:rStyle w:val="DynamicContent"/>
+            <w:rStyle w:val="kField"/>
           </w:rPr>
           <w:id w:val="-894589396"/>
           <w:placeholder>
@@ -1961,37 +2084,37 @@
         </w:sdtPr>
         <w:sdtEndPr>
           <w:rPr>
-            <w:rStyle w:val="DynamicContent"/>
+            <w:rStyle w:val="kField"/>
           </w:rPr>
         </w:sdtEndPr>
         <w:sdtContent>
           <w:r>
             <w:rPr>
-              <w:rStyle w:val="DynamicContent"/>
+              <w:rStyle w:val="kField"/>
             </w:rPr>
             <w:t>[</w:t>
           </w:r>
           <w:r>
             <w:rPr>
-              <w:rStyle w:val="DynamicContent"/>
+              <w:rStyle w:val="kContent"/>
             </w:rPr>
             <w:t>Signing</w:t>
           </w:r>
           <w:r>
             <w:rPr>
-              <w:rStyle w:val="DynamicContent"/>
+              <w:rStyle w:val="kContent"/>
             </w:rPr>
             <w:t>Date</w:t>
           </w:r>
           <w:r>
             <w:rPr>
-              <w:rStyle w:val="DynamicContent"/>
+              <w:rStyle w:val="kContent"/>
             </w:rPr>
             <w:t>|date:"Do [day of] MMMM, YYYY"</w:t>
           </w:r>
           <w:r>
             <w:rPr>
-              <w:rStyle w:val="DynamicContent"/>
+              <w:rStyle w:val="kField"/>
             </w:rPr>
             <w:t>]</w:t>
           </w:r>
@@ -2012,7 +2135,7 @@
       <w:sdt>
         <w:sdtPr>
           <w:rPr>
-            <w:rStyle w:val="DynamicContent"/>
+            <w:rStyle w:val="kField"/>
           </w:rPr>
           <w:id w:val="-726836063"/>
           <w:placeholder>
@@ -2021,27 +2144,39 @@
         </w:sdtPr>
         <w:sdtEndPr>
           <w:rPr>
-            <w:rStyle w:val="DynamicContent"/>
+            <w:rStyle w:val="kField"/>
           </w:rPr>
         </w:sdtEndPr>
         <w:sdtContent>
           <w:r>
             <w:rPr>
-              <w:rStyle w:val="DynamicContent"/>
-            </w:rPr>
-            <w:t>[Testator</w:t>
-          </w:r>
-          <w:r>
-            <w:rPr>
-              <w:rStyle w:val="DynamicContent"/>
+              <w:rStyle w:val="kField"/>
+            </w:rPr>
+            <w:t>[</w:t>
+          </w:r>
+          <w:r>
+            <w:rPr>
+              <w:rStyle w:val="kContent"/>
+            </w:rPr>
+            <w:t>Testator</w:t>
+          </w:r>
+          <w:r>
+            <w:rPr>
+              <w:rStyle w:val="kContent"/>
             </w:rPr>
             <w:t>.</w:t>
           </w:r>
           <w:r>
             <w:rPr>
-              <w:rStyle w:val="DynamicContent"/>
-            </w:rPr>
-            <w:t>Name]</w:t>
+              <w:rStyle w:val="kContent"/>
+            </w:rPr>
+            <w:t>Name</w:t>
+          </w:r>
+          <w:r>
+            <w:rPr>
+              <w:rStyle w:val="kField"/>
+            </w:rPr>
+            <w:t>]</w:t>
           </w:r>
         </w:sdtContent>
       </w:sdt>
@@ -2054,7 +2189,7 @@
       <w:sdt>
         <w:sdtPr>
           <w:rPr>
-            <w:rStyle w:val="DynamicContent"/>
+            <w:rStyle w:val="kField"/>
           </w:rPr>
           <w:id w:val="-860361299"/>
           <w:placeholder>
@@ -2063,37 +2198,37 @@
         </w:sdtPr>
         <w:sdtEndPr>
           <w:rPr>
-            <w:rStyle w:val="DynamicContent"/>
+            <w:rStyle w:val="kField"/>
           </w:rPr>
         </w:sdtEndPr>
         <w:sdtContent>
           <w:r>
             <w:rPr>
-              <w:rStyle w:val="DynamicContent"/>
+              <w:rStyle w:val="kField"/>
             </w:rPr>
             <w:t>[</w:t>
           </w:r>
           <w:r>
             <w:rPr>
-              <w:rStyle w:val="DynamicContent"/>
+              <w:rStyle w:val="kContent"/>
             </w:rPr>
             <w:t>Testator</w:t>
           </w:r>
           <w:r>
             <w:rPr>
-              <w:rStyle w:val="DynamicContent"/>
+              <w:rStyle w:val="kContent"/>
             </w:rPr>
             <w:t>.</w:t>
           </w:r>
           <w:r>
             <w:rPr>
-              <w:rStyle w:val="DynamicContent"/>
+              <w:rStyle w:val="kContent"/>
             </w:rPr>
             <w:t>Gender.HimHer</w:t>
           </w:r>
           <w:r>
             <w:rPr>
-              <w:rStyle w:val="DynamicContent"/>
+              <w:rStyle w:val="kField"/>
             </w:rPr>
             <w:t>]</w:t>
           </w:r>
@@ -2108,7 +2243,7 @@
       <w:sdt>
         <w:sdtPr>
           <w:rPr>
-            <w:rStyle w:val="DynamicContent"/>
+            <w:rStyle w:val="kField"/>
           </w:rPr>
           <w:id w:val="654883544"/>
           <w:placeholder>
@@ -2117,37 +2252,37 @@
         </w:sdtPr>
         <w:sdtEndPr>
           <w:rPr>
-            <w:rStyle w:val="DynamicContent"/>
+            <w:rStyle w:val="kField"/>
           </w:rPr>
         </w:sdtEndPr>
         <w:sdtContent>
           <w:r>
             <w:rPr>
-              <w:rStyle w:val="DynamicContent"/>
+              <w:rStyle w:val="kField"/>
             </w:rPr>
             <w:t>[</w:t>
           </w:r>
           <w:r>
             <w:rPr>
-              <w:rStyle w:val="DynamicContent"/>
+              <w:rStyle w:val="kContent"/>
             </w:rPr>
             <w:t>Testator</w:t>
           </w:r>
           <w:r>
             <w:rPr>
-              <w:rStyle w:val="DynamicContent"/>
+              <w:rStyle w:val="kContent"/>
             </w:rPr>
             <w:t>.</w:t>
           </w:r>
           <w:r>
             <w:rPr>
-              <w:rStyle w:val="DynamicContent"/>
+              <w:rStyle w:val="kContent"/>
             </w:rPr>
             <w:t>Gender.HisHer</w:t>
           </w:r>
           <w:r>
             <w:rPr>
-              <w:rStyle w:val="DynamicContent"/>
+              <w:rStyle w:val="kField"/>
             </w:rPr>
             <w:t>]</w:t>
           </w:r>
@@ -2162,7 +2297,7 @@
       <w:sdt>
         <w:sdtPr>
           <w:rPr>
-            <w:rStyle w:val="DynamicContent"/>
+            <w:rStyle w:val="kField"/>
           </w:rPr>
           <w:id w:val="-2046668135"/>
           <w:placeholder>
@@ -2171,37 +2306,37 @@
         </w:sdtPr>
         <w:sdtEndPr>
           <w:rPr>
-            <w:rStyle w:val="DynamicContent"/>
+            <w:rStyle w:val="kField"/>
           </w:rPr>
         </w:sdtEndPr>
         <w:sdtContent>
           <w:r>
             <w:rPr>
-              <w:rStyle w:val="DynamicContent"/>
+              <w:rStyle w:val="kField"/>
             </w:rPr>
             <w:t>[</w:t>
           </w:r>
           <w:r>
             <w:rPr>
-              <w:rStyle w:val="DynamicContent"/>
+              <w:rStyle w:val="kContent"/>
             </w:rPr>
             <w:t>Testator</w:t>
           </w:r>
           <w:r>
             <w:rPr>
-              <w:rStyle w:val="DynamicContent"/>
+              <w:rStyle w:val="kContent"/>
             </w:rPr>
             <w:t>.</w:t>
           </w:r>
           <w:r>
             <w:rPr>
-              <w:rStyle w:val="DynamicContent"/>
+              <w:rStyle w:val="kContent"/>
             </w:rPr>
             <w:t>Gender.HisHer</w:t>
           </w:r>
           <w:r>
             <w:rPr>
-              <w:rStyle w:val="DynamicContent"/>
+              <w:rStyle w:val="kField"/>
             </w:rPr>
             <w:t>]</w:t>
           </w:r>
@@ -2216,7 +2351,7 @@
       <w:sdt>
         <w:sdtPr>
           <w:rPr>
-            <w:rStyle w:val="DynamicContent"/>
+            <w:rStyle w:val="kField"/>
           </w:rPr>
           <w:id w:val="-1644339104"/>
           <w:placeholder>
@@ -2225,37 +2360,37 @@
         </w:sdtPr>
         <w:sdtEndPr>
           <w:rPr>
-            <w:rStyle w:val="DynamicContent"/>
+            <w:rStyle w:val="kField"/>
           </w:rPr>
         </w:sdtEndPr>
         <w:sdtContent>
           <w:r>
             <w:rPr>
-              <w:rStyle w:val="DynamicContent"/>
+              <w:rStyle w:val="kField"/>
             </w:rPr>
             <w:t>[</w:t>
           </w:r>
           <w:r>
             <w:rPr>
-              <w:rStyle w:val="DynamicContent"/>
+              <w:rStyle w:val="kContent"/>
             </w:rPr>
             <w:t>Testator</w:t>
           </w:r>
           <w:r>
             <w:rPr>
-              <w:rStyle w:val="DynamicContent"/>
+              <w:rStyle w:val="kContent"/>
             </w:rPr>
             <w:t>.</w:t>
           </w:r>
           <w:r>
             <w:rPr>
-              <w:rStyle w:val="DynamicContent"/>
+              <w:rStyle w:val="kContent"/>
             </w:rPr>
             <w:t>Gender.HisHer</w:t>
           </w:r>
           <w:r>
             <w:rPr>
-              <w:rStyle w:val="DynamicContent"/>
+              <w:rStyle w:val="kField"/>
             </w:rPr>
             <w:t>]</w:t>
           </w:r>
@@ -2292,7 +2427,7 @@
       <w:sdt>
         <w:sdtPr>
           <w:rPr>
-            <w:rStyle w:val="DynamicContent"/>
+            <w:rStyle w:val="kField"/>
           </w:rPr>
           <w:id w:val="-28104247"/>
           <w:placeholder>
@@ -2301,27 +2436,27 @@
         </w:sdtPr>
         <w:sdtEndPr>
           <w:rPr>
-            <w:rStyle w:val="DynamicContent"/>
+            <w:rStyle w:val="kField"/>
           </w:rPr>
         </w:sdtEndPr>
         <w:sdtContent>
           <w:r>
             <w:rPr>
-              <w:rStyle w:val="DynamicContent"/>
+              <w:rStyle w:val="kField"/>
             </w:rPr>
             <w:t>[</w:t>
           </w:r>
           <w:r>
             <w:rPr>
-              <w:rStyle w:val="DynamicContent"/>
-            </w:rPr>
-            <w:t>Witness1</w:t>
-          </w:r>
-          <w:r>
-            <w:rPr>
-              <w:rStyle w:val="DynamicContent"/>
-            </w:rPr>
-            <w:t>Name]</w:t>
+              <w:rStyle w:val="kContent"/>
+            </w:rPr>
+            <w:t>Witness1Name</w:t>
+          </w:r>
+          <w:r>
+            <w:rPr>
+              <w:rStyle w:val="kField"/>
+            </w:rPr>
+            <w:t>]</w:t>
           </w:r>
         </w:sdtContent>
       </w:sdt>
@@ -2364,7 +2499,7 @@
       <w:sdt>
         <w:sdtPr>
           <w:rPr>
-            <w:rStyle w:val="DynamicContent"/>
+            <w:rStyle w:val="kField"/>
           </w:rPr>
           <w:id w:val="-1149201874"/>
           <w:placeholder>
@@ -2373,27 +2508,27 @@
         </w:sdtPr>
         <w:sdtEndPr>
           <w:rPr>
-            <w:rStyle w:val="DynamicContent"/>
+            <w:rStyle w:val="kField"/>
           </w:rPr>
         </w:sdtEndPr>
         <w:sdtContent>
           <w:r>
             <w:rPr>
-              <w:rStyle w:val="DynamicContent"/>
+              <w:rStyle w:val="kField"/>
             </w:rPr>
             <w:t>[</w:t>
           </w:r>
           <w:r>
             <w:rPr>
-              <w:rStyle w:val="DynamicContent"/>
-            </w:rPr>
-            <w:t>Witness2</w:t>
-          </w:r>
-          <w:r>
-            <w:rPr>
-              <w:rStyle w:val="DynamicContent"/>
-            </w:rPr>
-            <w:t>Name]</w:t>
+              <w:rStyle w:val="kContent"/>
+            </w:rPr>
+            <w:t>Witness2Name</w:t>
+          </w:r>
+          <w:r>
+            <w:rPr>
+              <w:rStyle w:val="kField"/>
+            </w:rPr>
+            <w:t>]</w:t>
           </w:r>
         </w:sdtContent>
       </w:sdt>
@@ -2448,7 +2583,7 @@
       <w:sdt>
         <w:sdtPr>
           <w:rPr>
-            <w:rStyle w:val="DynamicContent"/>
+            <w:rStyle w:val="kField"/>
           </w:rPr>
           <w:id w:val="711305088"/>
           <w:placeholder>
@@ -2457,25 +2592,25 @@
         </w:sdtPr>
         <w:sdtEndPr>
           <w:rPr>
-            <w:rStyle w:val="DynamicContent"/>
+            <w:rStyle w:val="kField"/>
           </w:rPr>
         </w:sdtEndPr>
         <w:sdtContent>
           <w:r>
             <w:rPr>
-              <w:rStyle w:val="DynamicContent"/>
+              <w:rStyle w:val="kField"/>
             </w:rPr>
             <w:t>[</w:t>
           </w:r>
           <w:r>
             <w:rPr>
-              <w:rStyle w:val="DynamicContent"/>
+              <w:rStyle w:val="kContent"/>
             </w:rPr>
             <w:t>GoverningLaw|upper</w:t>
           </w:r>
           <w:r>
             <w:rPr>
-              <w:rStyle w:val="DynamicContent"/>
+              <w:rStyle w:val="kField"/>
             </w:rPr>
             <w:t>]</w:t>
           </w:r>
@@ -2503,7 +2638,7 @@
       <w:sdt>
         <w:sdtPr>
           <w:rPr>
-            <w:rStyle w:val="DynamicContent"/>
+            <w:rStyle w:val="kField"/>
           </w:rPr>
           <w:id w:val="392322753"/>
           <w:placeholder>
@@ -2512,31 +2647,25 @@
         </w:sdtPr>
         <w:sdtEndPr>
           <w:rPr>
-            <w:rStyle w:val="DynamicContent"/>
+            <w:rStyle w:val="kField"/>
           </w:rPr>
         </w:sdtEndPr>
         <w:sdtContent>
           <w:r>
             <w:rPr>
-              <w:rStyle w:val="DynamicContent"/>
+              <w:rStyle w:val="kField"/>
             </w:rPr>
             <w:t>[</w:t>
           </w:r>
           <w:r>
             <w:rPr>
-              <w:rStyle w:val="DynamicContent"/>
-            </w:rPr>
-            <w:t>NotaryCounty</w:t>
-          </w:r>
-          <w:r>
-            <w:rPr>
-              <w:rStyle w:val="DynamicContent"/>
-            </w:rPr>
-            <w:t>|upper</w:t>
-          </w:r>
-          <w:r>
-            <w:rPr>
-              <w:rStyle w:val="DynamicContent"/>
+              <w:rStyle w:val="kContent"/>
+            </w:rPr>
+            <w:t>NotaryCounty|upper</w:t>
+          </w:r>
+          <w:r>
+            <w:rPr>
+              <w:rStyle w:val="kField"/>
             </w:rPr>
             <w:t>]</w:t>
           </w:r>
@@ -2565,7 +2694,7 @@
       <w:sdt>
         <w:sdtPr>
           <w:rPr>
-            <w:rStyle w:val="DynamicContent"/>
+            <w:rStyle w:val="kField"/>
           </w:rPr>
           <w:id w:val="2106062687"/>
           <w:placeholder>
@@ -2574,27 +2703,39 @@
         </w:sdtPr>
         <w:sdtEndPr>
           <w:rPr>
-            <w:rStyle w:val="DynamicContent"/>
+            <w:rStyle w:val="kField"/>
           </w:rPr>
         </w:sdtEndPr>
         <w:sdtContent>
           <w:r>
             <w:rPr>
-              <w:rStyle w:val="DynamicContent"/>
-            </w:rPr>
-            <w:t>[Testator</w:t>
-          </w:r>
-          <w:r>
-            <w:rPr>
-              <w:rStyle w:val="DynamicContent"/>
+              <w:rStyle w:val="kField"/>
+            </w:rPr>
+            <w:t>[</w:t>
+          </w:r>
+          <w:r>
+            <w:rPr>
+              <w:rStyle w:val="kContent"/>
+            </w:rPr>
+            <w:t>Testator</w:t>
+          </w:r>
+          <w:r>
+            <w:rPr>
+              <w:rStyle w:val="kContent"/>
             </w:rPr>
             <w:t>.</w:t>
           </w:r>
           <w:r>
             <w:rPr>
-              <w:rStyle w:val="DynamicContent"/>
-            </w:rPr>
-            <w:t>Name]</w:t>
+              <w:rStyle w:val="kContent"/>
+            </w:rPr>
+            <w:t>Name</w:t>
+          </w:r>
+          <w:r>
+            <w:rPr>
+              <w:rStyle w:val="kField"/>
+            </w:rPr>
+            <w:t>]</w:t>
           </w:r>
         </w:sdtContent>
       </w:sdt>
@@ -2607,7 +2748,7 @@
       <w:sdt>
         <w:sdtPr>
           <w:rPr>
-            <w:rStyle w:val="DynamicContent"/>
+            <w:rStyle w:val="kField"/>
           </w:rPr>
           <w:id w:val="118580049"/>
           <w:placeholder>
@@ -2616,27 +2757,27 @@
         </w:sdtPr>
         <w:sdtEndPr>
           <w:rPr>
-            <w:rStyle w:val="DynamicContent"/>
+            <w:rStyle w:val="kField"/>
           </w:rPr>
         </w:sdtEndPr>
         <w:sdtContent>
           <w:r>
             <w:rPr>
-              <w:rStyle w:val="DynamicContent"/>
+              <w:rStyle w:val="kField"/>
             </w:rPr>
             <w:t>[</w:t>
           </w:r>
           <w:r>
             <w:rPr>
-              <w:rStyle w:val="DynamicContent"/>
-            </w:rPr>
-            <w:t>Witness1</w:t>
-          </w:r>
-          <w:r>
-            <w:rPr>
-              <w:rStyle w:val="DynamicContent"/>
-            </w:rPr>
-            <w:t>Name]</w:t>
+              <w:rStyle w:val="kContent"/>
+            </w:rPr>
+            <w:t>Witness1Name</w:t>
+          </w:r>
+          <w:r>
+            <w:rPr>
+              <w:rStyle w:val="kField"/>
+            </w:rPr>
+            <w:t>]</w:t>
           </w:r>
         </w:sdtContent>
       </w:sdt>
@@ -2649,7 +2790,7 @@
       <w:sdt>
         <w:sdtPr>
           <w:rPr>
-            <w:rStyle w:val="DynamicContent"/>
+            <w:rStyle w:val="kField"/>
           </w:rPr>
           <w:id w:val="-479078757"/>
           <w:placeholder>
@@ -2658,27 +2799,27 @@
         </w:sdtPr>
         <w:sdtEndPr>
           <w:rPr>
-            <w:rStyle w:val="DynamicContent"/>
+            <w:rStyle w:val="kField"/>
           </w:rPr>
         </w:sdtEndPr>
         <w:sdtContent>
           <w:r>
             <w:rPr>
-              <w:rStyle w:val="DynamicContent"/>
+              <w:rStyle w:val="kField"/>
             </w:rPr>
             <w:t>[</w:t>
           </w:r>
           <w:r>
             <w:rPr>
-              <w:rStyle w:val="DynamicContent"/>
-            </w:rPr>
-            <w:t>Witness2</w:t>
-          </w:r>
-          <w:r>
-            <w:rPr>
-              <w:rStyle w:val="DynamicContent"/>
-            </w:rPr>
-            <w:t>Name]</w:t>
+              <w:rStyle w:val="kContent"/>
+            </w:rPr>
+            <w:t>Witness2Name</w:t>
+          </w:r>
+          <w:r>
+            <w:rPr>
+              <w:rStyle w:val="kField"/>
+            </w:rPr>
+            <w:t>]</w:t>
           </w:r>
         </w:sdtContent>
       </w:sdt>
@@ -2691,7 +2832,7 @@
       <w:sdt>
         <w:sdtPr>
           <w:rPr>
-            <w:rStyle w:val="DynamicContent"/>
+            <w:rStyle w:val="kField"/>
           </w:rPr>
           <w:id w:val="1913196699"/>
           <w:placeholder>
@@ -2700,25 +2841,25 @@
         </w:sdtPr>
         <w:sdtEndPr>
           <w:rPr>
-            <w:rStyle w:val="DynamicContent"/>
+            <w:rStyle w:val="kField"/>
           </w:rPr>
         </w:sdtEndPr>
         <w:sdtContent>
           <w:r>
             <w:rPr>
-              <w:rStyle w:val="DynamicContent"/>
-            </w:rPr>
-            <w:t>[Testator</w:t>
-          </w:r>
-          <w:r>
-            <w:rPr>
-              <w:rStyle w:val="DynamicContent"/>
-            </w:rPr>
-            <w:t>.Gender.HimHer</w:t>
-          </w:r>
-          <w:r>
-            <w:rPr>
-              <w:rStyle w:val="DynamicContent"/>
+              <w:rStyle w:val="kField"/>
+            </w:rPr>
+            <w:t>[</w:t>
+          </w:r>
+          <w:r>
+            <w:rPr>
+              <w:rStyle w:val="kContent"/>
+            </w:rPr>
+            <w:t>Testator.Gender.HimHer</w:t>
+          </w:r>
+          <w:r>
+            <w:rPr>
+              <w:rStyle w:val="kField"/>
             </w:rPr>
             <w:t>]</w:t>
           </w:r>
@@ -2755,7 +2896,7 @@
       <w:sdt>
         <w:sdtPr>
           <w:rPr>
-            <w:rStyle w:val="DynamicContent"/>
+            <w:rStyle w:val="kField"/>
           </w:rPr>
           <w:id w:val="-1108352586"/>
           <w:placeholder>
@@ -2764,27 +2905,27 @@
         </w:sdtPr>
         <w:sdtEndPr>
           <w:rPr>
-            <w:rStyle w:val="DynamicContent"/>
+            <w:rStyle w:val="kField"/>
           </w:rPr>
         </w:sdtEndPr>
         <w:sdtContent>
           <w:r>
             <w:rPr>
-              <w:rStyle w:val="DynamicContent"/>
-            </w:rPr>
-            <w:t>[Testator</w:t>
-          </w:r>
-          <w:r>
-            <w:rPr>
-              <w:rStyle w:val="DynamicContent"/>
-            </w:rPr>
-            <w:t>.</w:t>
-          </w:r>
-          <w:r>
-            <w:rPr>
-              <w:rStyle w:val="DynamicContent"/>
-            </w:rPr>
-            <w:t>Name]</w:t>
+              <w:rStyle w:val="kField"/>
+            </w:rPr>
+            <w:t>[</w:t>
+          </w:r>
+          <w:r>
+            <w:rPr>
+              <w:rStyle w:val="kContent"/>
+            </w:rPr>
+            <w:t>Testator.Name</w:t>
+          </w:r>
+          <w:r>
+            <w:rPr>
+              <w:rStyle w:val="kField"/>
+            </w:rPr>
+            <w:t>]</w:t>
           </w:r>
         </w:sdtContent>
       </w:sdt>
@@ -2800,7 +2941,7 @@
       <w:sdt>
         <w:sdtPr>
           <w:rPr>
-            <w:rStyle w:val="DynamicContent"/>
+            <w:rStyle w:val="kField"/>
           </w:rPr>
           <w:id w:val="-773241152"/>
           <w:placeholder>
@@ -2809,27 +2950,27 @@
         </w:sdtPr>
         <w:sdtEndPr>
           <w:rPr>
-            <w:rStyle w:val="DynamicContent"/>
+            <w:rStyle w:val="kField"/>
           </w:rPr>
         </w:sdtEndPr>
         <w:sdtContent>
           <w:r>
             <w:rPr>
-              <w:rStyle w:val="DynamicContent"/>
+              <w:rStyle w:val="kField"/>
             </w:rPr>
             <w:t>[</w:t>
           </w:r>
           <w:r>
             <w:rPr>
-              <w:rStyle w:val="DynamicContent"/>
-            </w:rPr>
-            <w:t>Witness1</w:t>
-          </w:r>
-          <w:r>
-            <w:rPr>
-              <w:rStyle w:val="DynamicContent"/>
-            </w:rPr>
-            <w:t>Name]</w:t>
+              <w:rStyle w:val="kContent"/>
+            </w:rPr>
+            <w:t>Witness1Name</w:t>
+          </w:r>
+          <w:r>
+            <w:rPr>
+              <w:rStyle w:val="kField"/>
+            </w:rPr>
+            <w:t>]</w:t>
           </w:r>
         </w:sdtContent>
       </w:sdt>
@@ -2873,7 +3014,7 @@
       <w:sdt>
         <w:sdtPr>
           <w:rPr>
-            <w:rStyle w:val="DynamicContent"/>
+            <w:rStyle w:val="kField"/>
           </w:rPr>
           <w:id w:val="-768082618"/>
           <w:placeholder>
@@ -2882,33 +3023,39 @@
         </w:sdtPr>
         <w:sdtEndPr>
           <w:rPr>
-            <w:rStyle w:val="DynamicContent"/>
+            <w:rStyle w:val="kField"/>
           </w:rPr>
         </w:sdtEndPr>
         <w:sdtContent>
           <w:r>
             <w:rPr>
-              <w:rStyle w:val="DynamicContent"/>
+              <w:rStyle w:val="kField"/>
             </w:rPr>
             <w:t>[</w:t>
           </w:r>
           <w:r>
             <w:rPr>
-              <w:rStyle w:val="DynamicContent"/>
+              <w:rStyle w:val="kContent"/>
             </w:rPr>
             <w:t>Witness</w:t>
           </w:r>
           <w:r>
             <w:rPr>
-              <w:rStyle w:val="DynamicContent"/>
+              <w:rStyle w:val="kContent"/>
             </w:rPr>
             <w:t>2</w:t>
           </w:r>
           <w:r>
             <w:rPr>
-              <w:rStyle w:val="DynamicContent"/>
-            </w:rPr>
-            <w:t>Name]</w:t>
+              <w:rStyle w:val="kContent"/>
+            </w:rPr>
+            <w:t>Name</w:t>
+          </w:r>
+          <w:r>
+            <w:rPr>
+              <w:rStyle w:val="kField"/>
+            </w:rPr>
+            <w:t>]</w:t>
           </w:r>
         </w:sdtContent>
       </w:sdt>
@@ -2947,7 +3094,7 @@
       <w:sdt>
         <w:sdtPr>
           <w:rPr>
-            <w:rStyle w:val="DynamicContent"/>
+            <w:rStyle w:val="kField"/>
           </w:rPr>
           <w:id w:val="1988814472"/>
           <w:placeholder>
@@ -2956,37 +3103,37 @@
         </w:sdtPr>
         <w:sdtEndPr>
           <w:rPr>
-            <w:rStyle w:val="DynamicContent"/>
+            <w:rStyle w:val="kField"/>
           </w:rPr>
         </w:sdtEndPr>
         <w:sdtContent>
           <w:r>
             <w:rPr>
-              <w:rStyle w:val="DynamicContent"/>
+              <w:rStyle w:val="kField"/>
             </w:rPr>
             <w:t>[</w:t>
           </w:r>
           <w:r>
             <w:rPr>
-              <w:rStyle w:val="DynamicContent"/>
+              <w:rStyle w:val="kContent"/>
             </w:rPr>
             <w:t>Signing</w:t>
           </w:r>
           <w:r>
             <w:rPr>
-              <w:rStyle w:val="DynamicContent"/>
+              <w:rStyle w:val="kContent"/>
             </w:rPr>
             <w:t>Date</w:t>
           </w:r>
           <w:r>
             <w:rPr>
-              <w:rStyle w:val="DynamicContent"/>
+              <w:rStyle w:val="kContent"/>
             </w:rPr>
             <w:t>|date:"Do [day of] MMMM, YYYY"</w:t>
           </w:r>
           <w:r>
             <w:rPr>
-              <w:rStyle w:val="DynamicContent"/>
+              <w:rStyle w:val="kField"/>
             </w:rPr>
             <w:t>]</w:t>
           </w:r>
@@ -3480,7 +3627,7 @@
     </w:rPrDefault>
     <w:pPrDefault/>
   </w:docDefaults>
-  <w:latentStyles w:defLockedState="0" w:defUIPriority="99" w:defSemiHidden="0" w:defUnhideWhenUsed="0" w:defQFormat="0" w:count="375">
+  <w:latentStyles w:defLockedState="0" w:defUIPriority="99" w:defSemiHidden="0" w:defUnhideWhenUsed="0" w:defQFormat="0" w:count="376">
     <w:lsdException w:name="Normal" w:uiPriority="0" w:qFormat="1"/>
     <w:lsdException w:name="heading 1" w:uiPriority="9" w:qFormat="1"/>
     <w:lsdException w:name="heading 2" w:semiHidden="1" w:uiPriority="0" w:unhideWhenUsed="1" w:qFormat="1"/>
@@ -3586,7 +3733,6 @@
     <w:lsdException w:name="HTML Sample" w:semiHidden="1" w:unhideWhenUsed="1"/>
     <w:lsdException w:name="HTML Typewriter" w:semiHidden="1" w:unhideWhenUsed="1"/>
     <w:lsdException w:name="HTML Variable" w:semiHidden="1" w:unhideWhenUsed="1"/>
-    <w:lsdException w:name="Normal Table" w:semiHidden="1" w:unhideWhenUsed="1"/>
     <w:lsdException w:name="annotation subject" w:semiHidden="1" w:unhideWhenUsed="1"/>
     <w:lsdException w:name="No List" w:semiHidden="1" w:unhideWhenUsed="1"/>
     <w:lsdException w:name="Outline List 1" w:semiHidden="1" w:unhideWhenUsed="1"/>
@@ -3633,10 +3779,8 @@
     <w:lsdException w:name="Table Subtle 2" w:semiHidden="1" w:unhideWhenUsed="1"/>
     <w:lsdException w:name="Table Web 1" w:semiHidden="1" w:unhideWhenUsed="1"/>
     <w:lsdException w:name="Table Web 2" w:semiHidden="1" w:unhideWhenUsed="1"/>
-    <w:lsdException w:name="Table Web 3" w:semiHidden="1" w:unhideWhenUsed="1"/>
     <w:lsdException w:name="Balloon Text" w:semiHidden="1" w:unhideWhenUsed="1"/>
     <w:lsdException w:name="Table Grid" w:uiPriority="39"/>
-    <w:lsdException w:name="Table Theme" w:semiHidden="1" w:unhideWhenUsed="1"/>
     <w:lsdException w:name="Placeholder Text" w:semiHidden="1"/>
     <w:lsdException w:name="No Spacing" w:uiPriority="1" w:qFormat="1"/>
     <w:lsdException w:name="Light Shading" w:uiPriority="60"/>
@@ -3854,6 +3998,7 @@
     <w:lsdException w:name="List Table 7 Colorful Accent 6" w:uiPriority="52"/>
     <w:lsdException w:name="Mention" w:semiHidden="1" w:unhideWhenUsed="1"/>
     <w:lsdException w:name="Smart Hyperlink" w:semiHidden="1" w:unhideWhenUsed="1"/>
+    <w:lsdException w:name="Smart Link" w:semiHidden="1" w:unhideWhenUsed="1"/>
   </w:latentStyles>
   <w:style w:type="paragraph" w:default="1" w:styleId="Normal">
     <w:name w:val="Normal"/>
@@ -4127,23 +4272,21 @@
       <w:rFonts w:ascii="Arial" w:eastAsia="Times New Roman" w:hAnsi="Arial" w:cs="Arial"/>
     </w:rPr>
   </w:style>
-  <w:style w:type="character" w:customStyle="1" w:styleId="DynamicContent">
-    <w:name w:val="Dynamic Content"/>
+  <w:style w:type="character" w:customStyle="1" w:styleId="kField">
+    <w:name w:val="k Field"/>
     <w:basedOn w:val="DefaultParagraphFont"/>
     <w:uiPriority w:val="1"/>
-    <w:qFormat/>
-    <w:rsid w:val="00032F34"/>
+    <w:rsid w:val="00141323"/>
     <w:rPr>
       <w:noProof/>
-      <w:color w:val="0000FF"/>
+      <w:color w:val="auto"/>
       <w:lang w:val="en-US"/>
     </w:rPr>
   </w:style>
-  <w:style w:type="paragraph" w:customStyle="1" w:styleId="DynamicList">
-    <w:name w:val="Dynamic List"/>
+  <w:style w:type="paragraph" w:customStyle="1" w:styleId="kListblock">
+    <w:name w:val="k List block"/>
     <w:basedOn w:val="Normal"/>
-    <w:link w:val="DynamicListChar"/>
-    <w:qFormat/>
+    <w:link w:val="kListblockChar"/>
     <w:rsid w:val="00EC48D6"/>
     <w:pPr>
       <w:spacing w:after="0"/>
@@ -4154,10 +4297,10 @@
       <w:sz w:val="18"/>
     </w:rPr>
   </w:style>
-  <w:style w:type="character" w:customStyle="1" w:styleId="DynamicListChar">
-    <w:name w:val="Dynamic List Char"/>
+  <w:style w:type="character" w:customStyle="1" w:styleId="kListblockChar">
+    <w:name w:val="k List block Char"/>
     <w:basedOn w:val="DefaultParagraphFont"/>
-    <w:link w:val="DynamicList"/>
+    <w:link w:val="kListblock"/>
     <w:rsid w:val="00EC48D6"/>
     <w:rPr>
       <w:rFonts w:ascii="Arial" w:eastAsia="Times New Roman" w:hAnsi="Arial" w:cs="Arial"/>
@@ -4195,20 +4338,19 @@
       <w:u w:val="single"/>
     </w:rPr>
   </w:style>
-  <w:style w:type="paragraph" w:customStyle="1" w:styleId="DynamicIf">
-    <w:name w:val="Dynamic If"/>
-    <w:basedOn w:val="DynamicList"/>
-    <w:link w:val="DynamicIfChar"/>
-    <w:qFormat/>
+  <w:style w:type="paragraph" w:customStyle="1" w:styleId="kIfblock">
+    <w:name w:val="k If block"/>
+    <w:basedOn w:val="kListblock"/>
+    <w:link w:val="kIfblockChar"/>
     <w:rsid w:val="00EC48D6"/>
     <w:rPr>
       <w:color w:val="008000"/>
     </w:rPr>
   </w:style>
-  <w:style w:type="character" w:customStyle="1" w:styleId="DynamicIfChar">
-    <w:name w:val="Dynamic If Char"/>
-    <w:basedOn w:val="DynamicListChar"/>
-    <w:link w:val="DynamicIf"/>
+  <w:style w:type="character" w:customStyle="1" w:styleId="kIfblockChar">
+    <w:name w:val="k If block Char"/>
+    <w:basedOn w:val="kListblockChar"/>
+    <w:link w:val="kIfblock"/>
     <w:rsid w:val="00EC48D6"/>
     <w:rPr>
       <w:rFonts w:ascii="Arial" w:eastAsia="Times New Roman" w:hAnsi="Arial" w:cs="Arial"/>
@@ -4217,11 +4359,10 @@
       <w:sz w:val="18"/>
     </w:rPr>
   </w:style>
-  <w:style w:type="character" w:customStyle="1" w:styleId="DynamicListInline">
-    <w:name w:val="Dynamic List Inline"/>
-    <w:basedOn w:val="DynamicListChar"/>
+  <w:style w:type="character" w:customStyle="1" w:styleId="kList">
+    <w:name w:val="k List"/>
+    <w:basedOn w:val="kListblockChar"/>
     <w:uiPriority w:val="1"/>
-    <w:qFormat/>
     <w:rsid w:val="00EC48D6"/>
     <w:rPr>
       <w:rFonts w:ascii="Arial" w:eastAsia="Times New Roman" w:hAnsi="Arial" w:cs="Arial"/>
@@ -4230,17 +4371,27 @@
       <w:sz w:val="18"/>
     </w:rPr>
   </w:style>
-  <w:style w:type="character" w:customStyle="1" w:styleId="DynamicIfInline">
-    <w:name w:val="Dynamic If Inline"/>
-    <w:basedOn w:val="DynamicIfChar"/>
+  <w:style w:type="character" w:customStyle="1" w:styleId="kIf">
+    <w:name w:val="k If"/>
+    <w:basedOn w:val="kIfblockChar"/>
     <w:uiPriority w:val="1"/>
-    <w:qFormat/>
     <w:rsid w:val="00EC48D6"/>
     <w:rPr>
       <w:rFonts w:ascii="Arial" w:eastAsia="Times New Roman" w:hAnsi="Arial" w:cs="Arial"/>
       <w:noProof/>
       <w:color w:val="008000"/>
       <w:sz w:val="18"/>
+    </w:rPr>
+  </w:style>
+  <w:style w:type="character" w:customStyle="1" w:styleId="kContent">
+    <w:name w:val="k Content"/>
+    <w:basedOn w:val="kField"/>
+    <w:uiPriority w:val="1"/>
+    <w:rsid w:val="00141323"/>
+    <w:rPr>
+      <w:noProof/>
+      <w:color w:val="0000FF"/>
+      <w:lang w:val="en-US"/>
     </w:rPr>
   </w:style>
 </w:styles>
@@ -5609,6 +5760,7 @@
     <w:rsid w:val="00321719"/>
     <w:rsid w:val="0056194F"/>
     <w:rsid w:val="008269E5"/>
+    <w:rsid w:val="00DA2A5E"/>
     <w:rsid w:val="00DB404E"/>
     <w:rsid w:val="00E621FC"/>
     <w:rsid w:val="00F818A0"/>
@@ -5651,7 +5803,7 @@
       </w:pPr>
     </w:pPrDefault>
   </w:docDefaults>
-  <w:latentStyles w:defLockedState="0" w:defUIPriority="99" w:defSemiHidden="0" w:defUnhideWhenUsed="0" w:defQFormat="0" w:count="375">
+  <w:latentStyles w:defLockedState="0" w:defUIPriority="99" w:defSemiHidden="0" w:defUnhideWhenUsed="0" w:defQFormat="0" w:count="376">
     <w:lsdException w:name="Normal" w:uiPriority="0" w:qFormat="1"/>
     <w:lsdException w:name="heading 1" w:uiPriority="9" w:qFormat="1"/>
     <w:lsdException w:name="heading 2" w:semiHidden="1" w:uiPriority="9" w:unhideWhenUsed="1" w:qFormat="1"/>
@@ -5757,7 +5909,6 @@
     <w:lsdException w:name="HTML Sample" w:semiHidden="1" w:unhideWhenUsed="1"/>
     <w:lsdException w:name="HTML Typewriter" w:semiHidden="1" w:unhideWhenUsed="1"/>
     <w:lsdException w:name="HTML Variable" w:semiHidden="1" w:unhideWhenUsed="1"/>
-    <w:lsdException w:name="Normal Table" w:semiHidden="1" w:unhideWhenUsed="1"/>
     <w:lsdException w:name="annotation subject" w:semiHidden="1" w:unhideWhenUsed="1"/>
     <w:lsdException w:name="No List" w:semiHidden="1" w:unhideWhenUsed="1"/>
     <w:lsdException w:name="Outline List 1" w:semiHidden="1" w:unhideWhenUsed="1"/>
@@ -5804,10 +5955,8 @@
     <w:lsdException w:name="Table Subtle 2" w:semiHidden="1" w:unhideWhenUsed="1"/>
     <w:lsdException w:name="Table Web 1" w:semiHidden="1" w:unhideWhenUsed="1"/>
     <w:lsdException w:name="Table Web 2" w:semiHidden="1" w:unhideWhenUsed="1"/>
-    <w:lsdException w:name="Table Web 3" w:semiHidden="1" w:unhideWhenUsed="1"/>
     <w:lsdException w:name="Balloon Text" w:semiHidden="1" w:unhideWhenUsed="1"/>
     <w:lsdException w:name="Table Grid" w:uiPriority="39"/>
-    <w:lsdException w:name="Table Theme" w:semiHidden="1" w:unhideWhenUsed="1"/>
     <w:lsdException w:name="Placeholder Text" w:semiHidden="1"/>
     <w:lsdException w:name="No Spacing" w:uiPriority="1" w:qFormat="1"/>
     <w:lsdException w:name="Light Shading" w:uiPriority="60"/>
@@ -6027,6 +6176,7 @@
     <w:lsdException w:name="Smart Hyperlink" w:semiHidden="1" w:unhideWhenUsed="1"/>
     <w:lsdException w:name="Hashtag" w:semiHidden="1" w:unhideWhenUsed="1"/>
     <w:lsdException w:name="Unresolved Mention" w:semiHidden="1" w:unhideWhenUsed="1"/>
+    <w:lsdException w:name="Smart Link" w:semiHidden="1" w:unhideWhenUsed="1"/>
   </w:latentStyles>
   <w:style w:type="paragraph" w:default="1" w:styleId="Normal">
     <w:name w:val="Normal"/>

</xml_diff>

<commit_message>
some incomplete tests for docx composition and markdown conversion using pandoc
</commit_message>
<xml_diff>
--- a/test/templates/SimpleWill.docx
+++ b/test/templates/SimpleWill.docx
@@ -1,6 +1,6 @@
 
 <file path=word/document.xml><?xml version="1.0" encoding="utf-8"?>
-<w:document xmlns:wpc="http://schemas.microsoft.com/office/word/2010/wordprocessingCanvas" xmlns:cx="http://schemas.microsoft.com/office/drawing/2014/chartex" xmlns:cx1="http://schemas.microsoft.com/office/drawing/2015/9/8/chartex" xmlns:cx2="http://schemas.microsoft.com/office/drawing/2015/10/21/chartex" xmlns:cx3="http://schemas.microsoft.com/office/drawing/2016/5/9/chartex" xmlns:cx4="http://schemas.microsoft.com/office/drawing/2016/5/10/chartex" xmlns:cx5="http://schemas.microsoft.com/office/drawing/2016/5/11/chartex" xmlns:cx6="http://schemas.microsoft.com/office/drawing/2016/5/12/chartex" xmlns:cx7="http://schemas.microsoft.com/office/drawing/2016/5/13/chartex" xmlns:cx8="http://schemas.microsoft.com/office/drawing/2016/5/14/chartex" xmlns:mc="http://schemas.openxmlformats.org/markup-compatibility/2006" xmlns:aink="http://schemas.microsoft.com/office/drawing/2016/ink" xmlns:am3d="http://schemas.microsoft.com/office/drawing/2017/model3d" xmlns:o="urn:schemas-microsoft-com:office:office" xmlns:r="http://schemas.openxmlformats.org/officeDocument/2006/relationships" xmlns:m="http://schemas.openxmlformats.org/officeDocument/2006/math" xmlns:v="urn:schemas-microsoft-com:vml" xmlns:wp14="http://schemas.microsoft.com/office/word/2010/wordprocessingDrawing" xmlns:wp="http://schemas.openxmlformats.org/drawingml/2006/wordprocessingDrawing" xmlns:w10="urn:schemas-microsoft-com:office:word" xmlns:w="http://schemas.openxmlformats.org/wordprocessingml/2006/main" xmlns:w14="http://schemas.microsoft.com/office/word/2010/wordml" xmlns:w15="http://schemas.microsoft.com/office/word/2012/wordml" xmlns:w16cid="http://schemas.microsoft.com/office/word/2016/wordml/cid" xmlns:w16se="http://schemas.microsoft.com/office/word/2015/wordml/symex" xmlns:wpg="http://schemas.microsoft.com/office/word/2010/wordprocessingGroup" xmlns:wpi="http://schemas.microsoft.com/office/word/2010/wordprocessingInk" xmlns:wne="http://schemas.microsoft.com/office/word/2006/wordml" xmlns:wps="http://schemas.microsoft.com/office/word/2010/wordprocessingShape" mc:Ignorable="w14 w15 w16se w16cid wp14">
+<w:document xmlns:wpc="http://schemas.microsoft.com/office/word/2010/wordprocessingCanvas" xmlns:cx="http://schemas.microsoft.com/office/drawing/2014/chartex" xmlns:cx1="http://schemas.microsoft.com/office/drawing/2015/9/8/chartex" xmlns:cx2="http://schemas.microsoft.com/office/drawing/2015/10/21/chartex" xmlns:cx3="http://schemas.microsoft.com/office/drawing/2016/5/9/chartex" xmlns:cx4="http://schemas.microsoft.com/office/drawing/2016/5/10/chartex" xmlns:cx5="http://schemas.microsoft.com/office/drawing/2016/5/11/chartex" xmlns:cx6="http://schemas.microsoft.com/office/drawing/2016/5/12/chartex" xmlns:cx7="http://schemas.microsoft.com/office/drawing/2016/5/13/chartex" xmlns:cx8="http://schemas.microsoft.com/office/drawing/2016/5/14/chartex" xmlns:mc="http://schemas.openxmlformats.org/markup-compatibility/2006" xmlns:aink="http://schemas.microsoft.com/office/drawing/2016/ink" xmlns:am3d="http://schemas.microsoft.com/office/drawing/2017/model3d" xmlns:o="urn:schemas-microsoft-com:office:office" xmlns:r="http://schemas.openxmlformats.org/officeDocument/2006/relationships" xmlns:m="http://schemas.openxmlformats.org/officeDocument/2006/math" xmlns:v="urn:schemas-microsoft-com:vml" xmlns:wp14="http://schemas.microsoft.com/office/word/2010/wordprocessingDrawing" xmlns:wp="http://schemas.openxmlformats.org/drawingml/2006/wordprocessingDrawing" xmlns:w10="urn:schemas-microsoft-com:office:word" xmlns:w="http://schemas.openxmlformats.org/wordprocessingml/2006/main" xmlns:w14="http://schemas.microsoft.com/office/word/2010/wordml" xmlns:w15="http://schemas.microsoft.com/office/word/2012/wordml" xmlns:w16cex="http://schemas.microsoft.com/office/word/2018/wordml/cex" xmlns:w16cid="http://schemas.microsoft.com/office/word/2016/wordml/cid" xmlns:w16="http://schemas.microsoft.com/office/word/2018/wordml" xmlns:w16sdtdh="http://schemas.microsoft.com/office/word/2020/wordml/sdtdatahash" xmlns:w16se="http://schemas.microsoft.com/office/word/2015/wordml/symex" xmlns:wpg="http://schemas.microsoft.com/office/word/2010/wordprocessingGroup" xmlns:wpi="http://schemas.microsoft.com/office/word/2010/wordprocessingInk" xmlns:wne="http://schemas.microsoft.com/office/word/2006/wordml" xmlns:wps="http://schemas.microsoft.com/office/word/2010/wordprocessingShape" mc:Ignorable="w14 w15 w16se w16cid w16 w16cex w16sdtdh wp14">
   <w:body>
     <w:p>
       <w:pPr>
@@ -1107,23 +1107,7 @@
               <w:rStyle w:val="kContent"/>
               <w:vertAlign w:val="superscript"/>
             </w:rPr>
-            <w:t>_index</w:t>
-          </w:r>
-          <w:bookmarkStart w:id="0" w:name="_GoBack"/>
-          <w:r>
-            <w:rPr>
-              <w:rStyle w:val="kContent"/>
-              <w:vertAlign w:val="superscript"/>
-            </w:rPr>
-            <w:t>|</w:t>
-          </w:r>
-          <w:bookmarkEnd w:id="0"/>
-          <w:r>
-            <w:rPr>
-              <w:rStyle w:val="kContent"/>
-              <w:vertAlign w:val="superscript"/>
-            </w:rPr>
-            <w:t>ordsuffix</w:t>
+            <w:t>_index|ordsuffix</w:t>
           </w:r>
           <w:r>
             <w:rPr>
@@ -1721,21 +1705,7 @@
         <w:rPr>
           <w:rFonts w:eastAsia="Calibri"/>
         </w:rPr>
-        <w:t xml:space="preserve">Whenever the context permits, the term “Personal Representative” shall include “Executor” and “Administrator,” the use of a </w:t>
-      </w:r>
-      <w:proofErr w:type="gramStart"/>
-      <w:r>
-        <w:rPr>
-          <w:rFonts w:eastAsia="Calibri"/>
-        </w:rPr>
-        <w:t>particular gender</w:t>
-      </w:r>
-      <w:proofErr w:type="gramEnd"/>
-      <w:r>
-        <w:rPr>
-          <w:rFonts w:eastAsia="Calibri"/>
-        </w:rPr>
-        <w:t xml:space="preserve"> shall include any other </w:t>
+        <w:t xml:space="preserve">Whenever the context permits, the term “Personal Representative” shall include “Executor” and “Administrator,” the use of a particular gender shall include any other </w:t>
       </w:r>
       <w:r>
         <w:rPr>
@@ -3248,7 +3218,7 @@
 </file>
 
 <file path=word/endnotes.xml><?xml version="1.0" encoding="utf-8"?>
-<w:endnotes xmlns:wpc="http://schemas.microsoft.com/office/word/2010/wordprocessingCanvas" xmlns:cx="http://schemas.microsoft.com/office/drawing/2014/chartex" xmlns:cx1="http://schemas.microsoft.com/office/drawing/2015/9/8/chartex" xmlns:cx2="http://schemas.microsoft.com/office/drawing/2015/10/21/chartex" xmlns:cx3="http://schemas.microsoft.com/office/drawing/2016/5/9/chartex" xmlns:cx4="http://schemas.microsoft.com/office/drawing/2016/5/10/chartex" xmlns:cx5="http://schemas.microsoft.com/office/drawing/2016/5/11/chartex" xmlns:cx6="http://schemas.microsoft.com/office/drawing/2016/5/12/chartex" xmlns:cx7="http://schemas.microsoft.com/office/drawing/2016/5/13/chartex" xmlns:cx8="http://schemas.microsoft.com/office/drawing/2016/5/14/chartex" xmlns:mc="http://schemas.openxmlformats.org/markup-compatibility/2006" xmlns:aink="http://schemas.microsoft.com/office/drawing/2016/ink" xmlns:am3d="http://schemas.microsoft.com/office/drawing/2017/model3d" xmlns:o="urn:schemas-microsoft-com:office:office" xmlns:r="http://schemas.openxmlformats.org/officeDocument/2006/relationships" xmlns:m="http://schemas.openxmlformats.org/officeDocument/2006/math" xmlns:v="urn:schemas-microsoft-com:vml" xmlns:wp14="http://schemas.microsoft.com/office/word/2010/wordprocessingDrawing" xmlns:wp="http://schemas.openxmlformats.org/drawingml/2006/wordprocessingDrawing" xmlns:w10="urn:schemas-microsoft-com:office:word" xmlns:w="http://schemas.openxmlformats.org/wordprocessingml/2006/main" xmlns:w14="http://schemas.microsoft.com/office/word/2010/wordml" xmlns:w15="http://schemas.microsoft.com/office/word/2012/wordml" xmlns:w16cid="http://schemas.microsoft.com/office/word/2016/wordml/cid" xmlns:w16se="http://schemas.microsoft.com/office/word/2015/wordml/symex" xmlns:wpg="http://schemas.microsoft.com/office/word/2010/wordprocessingGroup" xmlns:wpi="http://schemas.microsoft.com/office/word/2010/wordprocessingInk" xmlns:wne="http://schemas.microsoft.com/office/word/2006/wordml" xmlns:wps="http://schemas.microsoft.com/office/word/2010/wordprocessingShape" mc:Ignorable="w14 w15 w16se w16cid wp14">
+<w:endnotes xmlns:wpc="http://schemas.microsoft.com/office/word/2010/wordprocessingCanvas" xmlns:cx="http://schemas.microsoft.com/office/drawing/2014/chartex" xmlns:cx1="http://schemas.microsoft.com/office/drawing/2015/9/8/chartex" xmlns:cx2="http://schemas.microsoft.com/office/drawing/2015/10/21/chartex" xmlns:cx3="http://schemas.microsoft.com/office/drawing/2016/5/9/chartex" xmlns:cx4="http://schemas.microsoft.com/office/drawing/2016/5/10/chartex" xmlns:cx5="http://schemas.microsoft.com/office/drawing/2016/5/11/chartex" xmlns:cx6="http://schemas.microsoft.com/office/drawing/2016/5/12/chartex" xmlns:cx7="http://schemas.microsoft.com/office/drawing/2016/5/13/chartex" xmlns:cx8="http://schemas.microsoft.com/office/drawing/2016/5/14/chartex" xmlns:mc="http://schemas.openxmlformats.org/markup-compatibility/2006" xmlns:aink="http://schemas.microsoft.com/office/drawing/2016/ink" xmlns:am3d="http://schemas.microsoft.com/office/drawing/2017/model3d" xmlns:o="urn:schemas-microsoft-com:office:office" xmlns:r="http://schemas.openxmlformats.org/officeDocument/2006/relationships" xmlns:m="http://schemas.openxmlformats.org/officeDocument/2006/math" xmlns:v="urn:schemas-microsoft-com:vml" xmlns:wp14="http://schemas.microsoft.com/office/word/2010/wordprocessingDrawing" xmlns:wp="http://schemas.openxmlformats.org/drawingml/2006/wordprocessingDrawing" xmlns:w10="urn:schemas-microsoft-com:office:word" xmlns:w="http://schemas.openxmlformats.org/wordprocessingml/2006/main" xmlns:w14="http://schemas.microsoft.com/office/word/2010/wordml" xmlns:w15="http://schemas.microsoft.com/office/word/2012/wordml" xmlns:w16cex="http://schemas.microsoft.com/office/word/2018/wordml/cex" xmlns:w16cid="http://schemas.microsoft.com/office/word/2016/wordml/cid" xmlns:w16="http://schemas.microsoft.com/office/word/2018/wordml" xmlns:w16sdtdh="http://schemas.microsoft.com/office/word/2020/wordml/sdtdatahash" xmlns:w16se="http://schemas.microsoft.com/office/word/2015/wordml/symex" xmlns:wpg="http://schemas.microsoft.com/office/word/2010/wordprocessingGroup" xmlns:wpi="http://schemas.microsoft.com/office/word/2010/wordprocessingInk" xmlns:wne="http://schemas.microsoft.com/office/word/2006/wordml" xmlns:wps="http://schemas.microsoft.com/office/word/2010/wordprocessingShape" mc:Ignorable="w14 w15 w16se w16cid w16 w16cex w16sdtdh wp14">
   <w:endnote w:type="separator" w:id="-1">
     <w:p>
       <w:r>
@@ -3267,7 +3237,7 @@
 </file>
 
 <file path=word/footnotes.xml><?xml version="1.0" encoding="utf-8"?>
-<w:footnotes xmlns:wpc="http://schemas.microsoft.com/office/word/2010/wordprocessingCanvas" xmlns:cx="http://schemas.microsoft.com/office/drawing/2014/chartex" xmlns:cx1="http://schemas.microsoft.com/office/drawing/2015/9/8/chartex" xmlns:cx2="http://schemas.microsoft.com/office/drawing/2015/10/21/chartex" xmlns:cx3="http://schemas.microsoft.com/office/drawing/2016/5/9/chartex" xmlns:cx4="http://schemas.microsoft.com/office/drawing/2016/5/10/chartex" xmlns:cx5="http://schemas.microsoft.com/office/drawing/2016/5/11/chartex" xmlns:cx6="http://schemas.microsoft.com/office/drawing/2016/5/12/chartex" xmlns:cx7="http://schemas.microsoft.com/office/drawing/2016/5/13/chartex" xmlns:cx8="http://schemas.microsoft.com/office/drawing/2016/5/14/chartex" xmlns:mc="http://schemas.openxmlformats.org/markup-compatibility/2006" xmlns:aink="http://schemas.microsoft.com/office/drawing/2016/ink" xmlns:am3d="http://schemas.microsoft.com/office/drawing/2017/model3d" xmlns:o="urn:schemas-microsoft-com:office:office" xmlns:r="http://schemas.openxmlformats.org/officeDocument/2006/relationships" xmlns:m="http://schemas.openxmlformats.org/officeDocument/2006/math" xmlns:v="urn:schemas-microsoft-com:vml" xmlns:wp14="http://schemas.microsoft.com/office/word/2010/wordprocessingDrawing" xmlns:wp="http://schemas.openxmlformats.org/drawingml/2006/wordprocessingDrawing" xmlns:w10="urn:schemas-microsoft-com:office:word" xmlns:w="http://schemas.openxmlformats.org/wordprocessingml/2006/main" xmlns:w14="http://schemas.microsoft.com/office/word/2010/wordml" xmlns:w15="http://schemas.microsoft.com/office/word/2012/wordml" xmlns:w16cid="http://schemas.microsoft.com/office/word/2016/wordml/cid" xmlns:w16se="http://schemas.microsoft.com/office/word/2015/wordml/symex" xmlns:wpg="http://schemas.microsoft.com/office/word/2010/wordprocessingGroup" xmlns:wpi="http://schemas.microsoft.com/office/word/2010/wordprocessingInk" xmlns:wne="http://schemas.microsoft.com/office/word/2006/wordml" xmlns:wps="http://schemas.microsoft.com/office/word/2010/wordprocessingShape" mc:Ignorable="w14 w15 w16se w16cid wp14">
+<w:footnotes xmlns:wpc="http://schemas.microsoft.com/office/word/2010/wordprocessingCanvas" xmlns:cx="http://schemas.microsoft.com/office/drawing/2014/chartex" xmlns:cx1="http://schemas.microsoft.com/office/drawing/2015/9/8/chartex" xmlns:cx2="http://schemas.microsoft.com/office/drawing/2015/10/21/chartex" xmlns:cx3="http://schemas.microsoft.com/office/drawing/2016/5/9/chartex" xmlns:cx4="http://schemas.microsoft.com/office/drawing/2016/5/10/chartex" xmlns:cx5="http://schemas.microsoft.com/office/drawing/2016/5/11/chartex" xmlns:cx6="http://schemas.microsoft.com/office/drawing/2016/5/12/chartex" xmlns:cx7="http://schemas.microsoft.com/office/drawing/2016/5/13/chartex" xmlns:cx8="http://schemas.microsoft.com/office/drawing/2016/5/14/chartex" xmlns:mc="http://schemas.openxmlformats.org/markup-compatibility/2006" xmlns:aink="http://schemas.microsoft.com/office/drawing/2016/ink" xmlns:am3d="http://schemas.microsoft.com/office/drawing/2017/model3d" xmlns:o="urn:schemas-microsoft-com:office:office" xmlns:r="http://schemas.openxmlformats.org/officeDocument/2006/relationships" xmlns:m="http://schemas.openxmlformats.org/officeDocument/2006/math" xmlns:v="urn:schemas-microsoft-com:vml" xmlns:wp14="http://schemas.microsoft.com/office/word/2010/wordprocessingDrawing" xmlns:wp="http://schemas.openxmlformats.org/drawingml/2006/wordprocessingDrawing" xmlns:w10="urn:schemas-microsoft-com:office:word" xmlns:w="http://schemas.openxmlformats.org/wordprocessingml/2006/main" xmlns:w14="http://schemas.microsoft.com/office/word/2010/wordml" xmlns:w15="http://schemas.microsoft.com/office/word/2012/wordml" xmlns:w16cex="http://schemas.microsoft.com/office/word/2018/wordml/cex" xmlns:w16cid="http://schemas.microsoft.com/office/word/2016/wordml/cid" xmlns:w16="http://schemas.microsoft.com/office/word/2018/wordml" xmlns:w16sdtdh="http://schemas.microsoft.com/office/word/2020/wordml/sdtdatahash" xmlns:w16se="http://schemas.microsoft.com/office/word/2015/wordml/symex" xmlns:wpg="http://schemas.microsoft.com/office/word/2010/wordprocessingGroup" xmlns:wpi="http://schemas.microsoft.com/office/word/2010/wordprocessingInk" xmlns:wne="http://schemas.microsoft.com/office/word/2006/wordml" xmlns:wps="http://schemas.microsoft.com/office/word/2010/wordprocessingShape" mc:Ignorable="w14 w15 w16se w16cid w16 w16cex w16sdtdh wp14">
   <w:footnote w:type="separator" w:id="-1">
     <w:p>
       <w:r>
@@ -3286,7 +3256,7 @@
 </file>
 
 <file path=word/numbering.xml><?xml version="1.0" encoding="utf-8"?>
-<w:numbering xmlns:wpc="http://schemas.microsoft.com/office/word/2010/wordprocessingCanvas" xmlns:cx="http://schemas.microsoft.com/office/drawing/2014/chartex" xmlns:cx1="http://schemas.microsoft.com/office/drawing/2015/9/8/chartex" xmlns:cx2="http://schemas.microsoft.com/office/drawing/2015/10/21/chartex" xmlns:cx3="http://schemas.microsoft.com/office/drawing/2016/5/9/chartex" xmlns:cx4="http://schemas.microsoft.com/office/drawing/2016/5/10/chartex" xmlns:cx5="http://schemas.microsoft.com/office/drawing/2016/5/11/chartex" xmlns:cx6="http://schemas.microsoft.com/office/drawing/2016/5/12/chartex" xmlns:cx7="http://schemas.microsoft.com/office/drawing/2016/5/13/chartex" xmlns:cx8="http://schemas.microsoft.com/office/drawing/2016/5/14/chartex" xmlns:mc="http://schemas.openxmlformats.org/markup-compatibility/2006" xmlns:aink="http://schemas.microsoft.com/office/drawing/2016/ink" xmlns:am3d="http://schemas.microsoft.com/office/drawing/2017/model3d" xmlns:o="urn:schemas-microsoft-com:office:office" xmlns:r="http://schemas.openxmlformats.org/officeDocument/2006/relationships" xmlns:m="http://schemas.openxmlformats.org/officeDocument/2006/math" xmlns:v="urn:schemas-microsoft-com:vml" xmlns:wp14="http://schemas.microsoft.com/office/word/2010/wordprocessingDrawing" xmlns:wp="http://schemas.openxmlformats.org/drawingml/2006/wordprocessingDrawing" xmlns:w10="urn:schemas-microsoft-com:office:word" xmlns:w="http://schemas.openxmlformats.org/wordprocessingml/2006/main" xmlns:w14="http://schemas.microsoft.com/office/word/2010/wordml" xmlns:w15="http://schemas.microsoft.com/office/word/2012/wordml" xmlns:w16cid="http://schemas.microsoft.com/office/word/2016/wordml/cid" xmlns:w16se="http://schemas.microsoft.com/office/word/2015/wordml/symex" xmlns:wpg="http://schemas.microsoft.com/office/word/2010/wordprocessingGroup" xmlns:wpi="http://schemas.microsoft.com/office/word/2010/wordprocessingInk" xmlns:wne="http://schemas.microsoft.com/office/word/2006/wordml" xmlns:wps="http://schemas.microsoft.com/office/word/2010/wordprocessingShape" mc:Ignorable="w14 w15 w16se w16cid wp14">
+<w:numbering xmlns:wpc="http://schemas.microsoft.com/office/word/2010/wordprocessingCanvas" xmlns:cx="http://schemas.microsoft.com/office/drawing/2014/chartex" xmlns:cx1="http://schemas.microsoft.com/office/drawing/2015/9/8/chartex" xmlns:cx2="http://schemas.microsoft.com/office/drawing/2015/10/21/chartex" xmlns:cx3="http://schemas.microsoft.com/office/drawing/2016/5/9/chartex" xmlns:cx4="http://schemas.microsoft.com/office/drawing/2016/5/10/chartex" xmlns:cx5="http://schemas.microsoft.com/office/drawing/2016/5/11/chartex" xmlns:cx6="http://schemas.microsoft.com/office/drawing/2016/5/12/chartex" xmlns:cx7="http://schemas.microsoft.com/office/drawing/2016/5/13/chartex" xmlns:cx8="http://schemas.microsoft.com/office/drawing/2016/5/14/chartex" xmlns:mc="http://schemas.openxmlformats.org/markup-compatibility/2006" xmlns:aink="http://schemas.microsoft.com/office/drawing/2016/ink" xmlns:am3d="http://schemas.microsoft.com/office/drawing/2017/model3d" xmlns:o="urn:schemas-microsoft-com:office:office" xmlns:r="http://schemas.openxmlformats.org/officeDocument/2006/relationships" xmlns:m="http://schemas.openxmlformats.org/officeDocument/2006/math" xmlns:v="urn:schemas-microsoft-com:vml" xmlns:wp14="http://schemas.microsoft.com/office/word/2010/wordprocessingDrawing" xmlns:wp="http://schemas.openxmlformats.org/drawingml/2006/wordprocessingDrawing" xmlns:w10="urn:schemas-microsoft-com:office:word" xmlns:w="http://schemas.openxmlformats.org/wordprocessingml/2006/main" xmlns:w14="http://schemas.microsoft.com/office/word/2010/wordml" xmlns:w15="http://schemas.microsoft.com/office/word/2012/wordml" xmlns:w16cex="http://schemas.microsoft.com/office/word/2018/wordml/cex" xmlns:w16cid="http://schemas.microsoft.com/office/word/2016/wordml/cid" xmlns:w16="http://schemas.microsoft.com/office/word/2018/wordml" xmlns:w16sdtdh="http://schemas.microsoft.com/office/word/2020/wordml/sdtdatahash" xmlns:w16se="http://schemas.microsoft.com/office/word/2015/wordml/symex" xmlns:wpg="http://schemas.microsoft.com/office/word/2010/wordprocessingGroup" xmlns:wpi="http://schemas.microsoft.com/office/word/2010/wordprocessingInk" xmlns:wne="http://schemas.microsoft.com/office/word/2006/wordml" xmlns:wps="http://schemas.microsoft.com/office/word/2010/wordprocessingShape" mc:Ignorable="w14 w15 w16se w16cid w16 w16cex w16sdtdh wp14">
   <w:abstractNum w:abstractNumId="0" w15:restartNumberingAfterBreak="0">
     <w:nsid w:val="02C61EFC"/>
     <w:multiLevelType w:val="hybridMultilevel"/>
@@ -3662,7 +3632,7 @@
 </file>
 
 <file path=word/styles.xml><?xml version="1.0" encoding="utf-8"?>
-<w:styles xmlns:mc="http://schemas.openxmlformats.org/markup-compatibility/2006" xmlns:r="http://schemas.openxmlformats.org/officeDocument/2006/relationships" xmlns:w="http://schemas.openxmlformats.org/wordprocessingml/2006/main" xmlns:w14="http://schemas.microsoft.com/office/word/2010/wordml" xmlns:w15="http://schemas.microsoft.com/office/word/2012/wordml" xmlns:w16cid="http://schemas.microsoft.com/office/word/2016/wordml/cid" xmlns:w16se="http://schemas.microsoft.com/office/word/2015/wordml/symex" mc:Ignorable="w14 w15 w16se w16cid">
+<w:styles xmlns:mc="http://schemas.openxmlformats.org/markup-compatibility/2006" xmlns:r="http://schemas.openxmlformats.org/officeDocument/2006/relationships" xmlns:w="http://schemas.openxmlformats.org/wordprocessingml/2006/main" xmlns:w14="http://schemas.microsoft.com/office/word/2010/wordml" xmlns:w15="http://schemas.microsoft.com/office/word/2012/wordml" xmlns:w16cex="http://schemas.microsoft.com/office/word/2018/wordml/cex" xmlns:w16cid="http://schemas.microsoft.com/office/word/2016/wordml/cid" xmlns:w16="http://schemas.microsoft.com/office/word/2018/wordml" xmlns:w16sdtdh="http://schemas.microsoft.com/office/word/2020/wordml/sdtdatahash" xmlns:w16se="http://schemas.microsoft.com/office/word/2015/wordml/symex" mc:Ignorable="w14 w15 w16se w16cid w16 w16cex w16sdtdh">
   <w:docDefaults>
     <w:rPrDefault>
       <w:rPr>
@@ -4448,7 +4418,7 @@
 </file>
 
 <file path=word/glossary/document.xml><?xml version="1.0" encoding="utf-8"?>
-<w:glossaryDocument xmlns:wpc="http://schemas.microsoft.com/office/word/2010/wordprocessingCanvas" xmlns:cx="http://schemas.microsoft.com/office/drawing/2014/chartex" xmlns:cx1="http://schemas.microsoft.com/office/drawing/2015/9/8/chartex" xmlns:cx2="http://schemas.microsoft.com/office/drawing/2015/10/21/chartex" xmlns:cx3="http://schemas.microsoft.com/office/drawing/2016/5/9/chartex" xmlns:cx4="http://schemas.microsoft.com/office/drawing/2016/5/10/chartex" xmlns:cx5="http://schemas.microsoft.com/office/drawing/2016/5/11/chartex" xmlns:cx6="http://schemas.microsoft.com/office/drawing/2016/5/12/chartex" xmlns:cx7="http://schemas.microsoft.com/office/drawing/2016/5/13/chartex" xmlns:cx8="http://schemas.microsoft.com/office/drawing/2016/5/14/chartex" xmlns:mc="http://schemas.openxmlformats.org/markup-compatibility/2006" xmlns:aink="http://schemas.microsoft.com/office/drawing/2016/ink" xmlns:am3d="http://schemas.microsoft.com/office/drawing/2017/model3d" xmlns:o="urn:schemas-microsoft-com:office:office" xmlns:r="http://schemas.openxmlformats.org/officeDocument/2006/relationships" xmlns:m="http://schemas.openxmlformats.org/officeDocument/2006/math" xmlns:v="urn:schemas-microsoft-com:vml" xmlns:wp14="http://schemas.microsoft.com/office/word/2010/wordprocessingDrawing" xmlns:wp="http://schemas.openxmlformats.org/drawingml/2006/wordprocessingDrawing" xmlns:w10="urn:schemas-microsoft-com:office:word" xmlns:w="http://schemas.openxmlformats.org/wordprocessingml/2006/main" xmlns:w14="http://schemas.microsoft.com/office/word/2010/wordml" xmlns:w15="http://schemas.microsoft.com/office/word/2012/wordml" xmlns:w16cid="http://schemas.microsoft.com/office/word/2016/wordml/cid" xmlns:w16se="http://schemas.microsoft.com/office/word/2015/wordml/symex" xmlns:wpg="http://schemas.microsoft.com/office/word/2010/wordprocessingGroup" xmlns:wpi="http://schemas.microsoft.com/office/word/2010/wordprocessingInk" xmlns:wne="http://schemas.microsoft.com/office/word/2006/wordml" xmlns:wps="http://schemas.microsoft.com/office/word/2010/wordprocessingShape" mc:Ignorable="w14 w15 w16se w16cid wp14">
+<w:glossaryDocument xmlns:wpc="http://schemas.microsoft.com/office/word/2010/wordprocessingCanvas" xmlns:cx="http://schemas.microsoft.com/office/drawing/2014/chartex" xmlns:cx1="http://schemas.microsoft.com/office/drawing/2015/9/8/chartex" xmlns:cx2="http://schemas.microsoft.com/office/drawing/2015/10/21/chartex" xmlns:cx3="http://schemas.microsoft.com/office/drawing/2016/5/9/chartex" xmlns:cx4="http://schemas.microsoft.com/office/drawing/2016/5/10/chartex" xmlns:cx5="http://schemas.microsoft.com/office/drawing/2016/5/11/chartex" xmlns:cx6="http://schemas.microsoft.com/office/drawing/2016/5/12/chartex" xmlns:cx7="http://schemas.microsoft.com/office/drawing/2016/5/13/chartex" xmlns:cx8="http://schemas.microsoft.com/office/drawing/2016/5/14/chartex" xmlns:mc="http://schemas.openxmlformats.org/markup-compatibility/2006" xmlns:aink="http://schemas.microsoft.com/office/drawing/2016/ink" xmlns:am3d="http://schemas.microsoft.com/office/drawing/2017/model3d" xmlns:o="urn:schemas-microsoft-com:office:office" xmlns:r="http://schemas.openxmlformats.org/officeDocument/2006/relationships" xmlns:m="http://schemas.openxmlformats.org/officeDocument/2006/math" xmlns:v="urn:schemas-microsoft-com:vml" xmlns:wp14="http://schemas.microsoft.com/office/word/2010/wordprocessingDrawing" xmlns:wp="http://schemas.openxmlformats.org/drawingml/2006/wordprocessingDrawing" xmlns:w10="urn:schemas-microsoft-com:office:word" xmlns:w="http://schemas.openxmlformats.org/wordprocessingml/2006/main" xmlns:w14="http://schemas.microsoft.com/office/word/2010/wordml" xmlns:w15="http://schemas.microsoft.com/office/word/2012/wordml" xmlns:w16cex="http://schemas.microsoft.com/office/word/2018/wordml/cex" xmlns:w16cid="http://schemas.microsoft.com/office/word/2016/wordml/cid" xmlns:w16="http://schemas.microsoft.com/office/word/2018/wordml" xmlns:w16sdtdh="http://schemas.microsoft.com/office/word/2020/wordml/sdtdatahash" xmlns:w16se="http://schemas.microsoft.com/office/word/2015/wordml/symex" xmlns:wpg="http://schemas.microsoft.com/office/word/2010/wordprocessingGroup" xmlns:wpi="http://schemas.microsoft.com/office/word/2010/wordprocessingInk" xmlns:wne="http://schemas.microsoft.com/office/word/2006/wordml" xmlns:wps="http://schemas.microsoft.com/office/word/2010/wordprocessingShape" mc:Ignorable="w14 w15 w16se w16cid w16 w16cex w16sdtdh wp14">
   <w:docParts>
     <w:docPart>
       <w:docPartPr>
@@ -5757,7 +5727,7 @@
 </file>
 
 <file path=word/glossary/fontTable.xml><?xml version="1.0" encoding="utf-8"?>
-<w:fonts xmlns:mc="http://schemas.openxmlformats.org/markup-compatibility/2006" xmlns:r="http://schemas.openxmlformats.org/officeDocument/2006/relationships" xmlns:w="http://schemas.openxmlformats.org/wordprocessingml/2006/main" xmlns:w14="http://schemas.microsoft.com/office/word/2010/wordml" xmlns:w15="http://schemas.microsoft.com/office/word/2012/wordml" xmlns:w16cid="http://schemas.microsoft.com/office/word/2016/wordml/cid" xmlns:w16se="http://schemas.microsoft.com/office/word/2015/wordml/symex" mc:Ignorable="w14 w15 w16se w16cid">
+<w:fonts xmlns:mc="http://schemas.openxmlformats.org/markup-compatibility/2006" xmlns:r="http://schemas.openxmlformats.org/officeDocument/2006/relationships" xmlns:w="http://schemas.openxmlformats.org/wordprocessingml/2006/main" xmlns:w14="http://schemas.microsoft.com/office/word/2010/wordml" xmlns:w15="http://schemas.microsoft.com/office/word/2012/wordml" xmlns:w16cex="http://schemas.microsoft.com/office/word/2018/wordml/cex" xmlns:w16cid="http://schemas.microsoft.com/office/word/2016/wordml/cid" xmlns:w16="http://schemas.microsoft.com/office/word/2018/wordml" xmlns:w16sdtdh="http://schemas.microsoft.com/office/word/2020/wordml/sdtdatahash" xmlns:w16se="http://schemas.microsoft.com/office/word/2015/wordml/symex" mc:Ignorable="w14 w15 w16se w16cid w16 w16cex w16sdtdh">
   <w:font w:name="Times New Roman">
     <w:panose1 w:val="02020603050405020304"/>
     <w:charset w:val="00"/>
@@ -5790,7 +5760,7 @@
 </file>
 
 <file path=word/glossary/settings.xml><?xml version="1.0" encoding="utf-8"?>
-<w:settings xmlns:mc="http://schemas.openxmlformats.org/markup-compatibility/2006" xmlns:o="urn:schemas-microsoft-com:office:office" xmlns:r="http://schemas.openxmlformats.org/officeDocument/2006/relationships" xmlns:m="http://schemas.openxmlformats.org/officeDocument/2006/math" xmlns:v="urn:schemas-microsoft-com:vml" xmlns:w10="urn:schemas-microsoft-com:office:word" xmlns:w="http://schemas.openxmlformats.org/wordprocessingml/2006/main" xmlns:w14="http://schemas.microsoft.com/office/word/2010/wordml" xmlns:w15="http://schemas.microsoft.com/office/word/2012/wordml" xmlns:w16cid="http://schemas.microsoft.com/office/word/2016/wordml/cid" xmlns:w16se="http://schemas.microsoft.com/office/word/2015/wordml/symex" xmlns:sl="http://schemas.openxmlformats.org/schemaLibrary/2006/main" mc:Ignorable="w14 w15 w16se w16cid">
+<w:settings xmlns:mc="http://schemas.openxmlformats.org/markup-compatibility/2006" xmlns:o="urn:schemas-microsoft-com:office:office" xmlns:r="http://schemas.openxmlformats.org/officeDocument/2006/relationships" xmlns:m="http://schemas.openxmlformats.org/officeDocument/2006/math" xmlns:v="urn:schemas-microsoft-com:vml" xmlns:w10="urn:schemas-microsoft-com:office:word" xmlns:w="http://schemas.openxmlformats.org/wordprocessingml/2006/main" xmlns:w14="http://schemas.microsoft.com/office/word/2010/wordml" xmlns:w15="http://schemas.microsoft.com/office/word/2012/wordml" xmlns:w16cex="http://schemas.microsoft.com/office/word/2018/wordml/cex" xmlns:w16cid="http://schemas.microsoft.com/office/word/2016/wordml/cid" xmlns:w16="http://schemas.microsoft.com/office/word/2018/wordml" xmlns:w16sdtdh="http://schemas.microsoft.com/office/word/2020/wordml/sdtdatahash" xmlns:w16se="http://schemas.microsoft.com/office/word/2015/wordml/symex" xmlns:sl="http://schemas.openxmlformats.org/schemaLibrary/2006/main" mc:Ignorable="w14 w15 w16se w16cid w16 w16cex w16sdtdh">
   <w:view w:val="normal"/>
   <w:defaultTabStop w:val="720"/>
   <w:characterSpacingControl w:val="doNotCompress"/>
@@ -5808,6 +5778,7 @@
     <w:rsid w:val="00022CBB"/>
     <w:rsid w:val="002E1074"/>
     <w:rsid w:val="00321719"/>
+    <w:rsid w:val="00324CAF"/>
     <w:rsid w:val="0056194F"/>
     <w:rsid w:val="008269E5"/>
     <w:rsid w:val="00C30C45"/>
@@ -5838,7 +5809,7 @@
 </file>
 
 <file path=word/glossary/styles.xml><?xml version="1.0" encoding="utf-8"?>
-<w:styles xmlns:mc="http://schemas.openxmlformats.org/markup-compatibility/2006" xmlns:r="http://schemas.openxmlformats.org/officeDocument/2006/relationships" xmlns:w="http://schemas.openxmlformats.org/wordprocessingml/2006/main" xmlns:w14="http://schemas.microsoft.com/office/word/2010/wordml" xmlns:w15="http://schemas.microsoft.com/office/word/2012/wordml" xmlns:w16cid="http://schemas.microsoft.com/office/word/2016/wordml/cid" xmlns:w16se="http://schemas.microsoft.com/office/word/2015/wordml/symex" mc:Ignorable="w14 w15 w16se w16cid">
+<w:styles xmlns:mc="http://schemas.openxmlformats.org/markup-compatibility/2006" xmlns:r="http://schemas.openxmlformats.org/officeDocument/2006/relationships" xmlns:w="http://schemas.openxmlformats.org/wordprocessingml/2006/main" xmlns:w14="http://schemas.microsoft.com/office/word/2010/wordml" xmlns:w15="http://schemas.microsoft.com/office/word/2012/wordml" xmlns:w16cex="http://schemas.microsoft.com/office/word/2018/wordml/cex" xmlns:w16cid="http://schemas.microsoft.com/office/word/2016/wordml/cid" xmlns:w16="http://schemas.microsoft.com/office/word/2018/wordml" xmlns:w16sdtdh="http://schemas.microsoft.com/office/word/2020/wordml/sdtdatahash" xmlns:w16se="http://schemas.microsoft.com/office/word/2015/wordml/symex" mc:Ignorable="w14 w15 w16se w16cid w16 w16cex w16sdtdh">
   <w:docDefaults>
     <w:rPrDefault>
       <w:rPr>
@@ -6325,10 +6296,6 @@
     <w:name w:val="BCE50450CAD54ED9B00FD25BED123F6B"/>
     <w:rsid w:val="0056194F"/>
   </w:style>
-  <w:style w:type="paragraph" w:customStyle="1" w:styleId="AF7E31079ED44C68AEFA841FE6B368F1">
-    <w:name w:val="AF7E31079ED44C68AEFA841FE6B368F1"/>
-    <w:rsid w:val="0056194F"/>
-  </w:style>
   <w:style w:type="paragraph" w:customStyle="1" w:styleId="623194E9E79A45FC830A26BF00028526">
     <w:name w:val="623194E9E79A45FC830A26BF00028526"/>
     <w:rsid w:val="0056194F"/>
@@ -6337,10 +6304,6 @@
     <w:name w:val="1C6A4DD4207A4CB6AD568818BF0C9A08"/>
     <w:rsid w:val="0056194F"/>
   </w:style>
-  <w:style w:type="paragraph" w:customStyle="1" w:styleId="6845CF8ED5E64917B00D4F82A6229BC6">
-    <w:name w:val="6845CF8ED5E64917B00D4F82A6229BC6"/>
-    <w:rsid w:val="0056194F"/>
-  </w:style>
   <w:style w:type="paragraph" w:customStyle="1" w:styleId="271D39313F9C470C81E0D506905FE34D">
     <w:name w:val="271D39313F9C470C81E0D506905FE34D"/>
     <w:rsid w:val="0056194F"/>
@@ -6369,10 +6332,6 @@
     <w:name w:val="047D492849044CCFB136FCCE9C3D020C"/>
     <w:rsid w:val="0056194F"/>
   </w:style>
-  <w:style w:type="paragraph" w:customStyle="1" w:styleId="7D7E7CD6A3BE4A829ED2AE55287AC5E4">
-    <w:name w:val="7D7E7CD6A3BE4A829ED2AE55287AC5E4"/>
-    <w:rsid w:val="0056194F"/>
-  </w:style>
   <w:style w:type="paragraph" w:customStyle="1" w:styleId="AAF1348C54624864B32F0D19A50BA75A">
     <w:name w:val="AAF1348C54624864B32F0D19A50BA75A"/>
     <w:rsid w:val="0056194F"/>
@@ -6447,10 +6406,6 @@
   </w:style>
   <w:style w:type="paragraph" w:customStyle="1" w:styleId="05D5E92C1443425EBA7BAE12D0FC4264">
     <w:name w:val="05D5E92C1443425EBA7BAE12D0FC4264"/>
-    <w:rsid w:val="002E1074"/>
-  </w:style>
-  <w:style w:type="paragraph" w:customStyle="1" w:styleId="213C4BEDE1D54EB7BB8C9AB7D07B28E3">
-    <w:name w:val="213C4BEDE1D54EB7BB8C9AB7D07B28E3"/>
     <w:rsid w:val="002E1074"/>
   </w:style>
   <w:style w:type="paragraph" w:customStyle="1" w:styleId="E0346DDD6D324B14AA7D158A3527CE1B">
@@ -6469,7 +6424,7 @@
 </file>
 
 <file path=word/glossary/webSettings.xml><?xml version="1.0" encoding="utf-8"?>
-<w:webSettings xmlns:mc="http://schemas.openxmlformats.org/markup-compatibility/2006" xmlns:r="http://schemas.openxmlformats.org/officeDocument/2006/relationships" xmlns:w="http://schemas.openxmlformats.org/wordprocessingml/2006/main" xmlns:w14="http://schemas.microsoft.com/office/word/2010/wordml" xmlns:w15="http://schemas.microsoft.com/office/word/2012/wordml" xmlns:w16cid="http://schemas.microsoft.com/office/word/2016/wordml/cid" xmlns:w16se="http://schemas.microsoft.com/office/word/2015/wordml/symex" mc:Ignorable="w14 w15 w16se w16cid">
+<w:webSettings xmlns:mc="http://schemas.openxmlformats.org/markup-compatibility/2006" xmlns:r="http://schemas.openxmlformats.org/officeDocument/2006/relationships" xmlns:w="http://schemas.openxmlformats.org/wordprocessingml/2006/main" xmlns:w14="http://schemas.microsoft.com/office/word/2010/wordml" xmlns:w15="http://schemas.microsoft.com/office/word/2012/wordml" xmlns:w16cex="http://schemas.microsoft.com/office/word/2018/wordml/cex" xmlns:w16cid="http://schemas.microsoft.com/office/word/2016/wordml/cid" xmlns:w16="http://schemas.microsoft.com/office/word/2018/wordml" xmlns:w16sdtdh="http://schemas.microsoft.com/office/word/2020/wordml/sdtdatahash" xmlns:w16se="http://schemas.microsoft.com/office/word/2015/wordml/symex" mc:Ignorable="w14 w15 w16se w16cid w16 w16cex w16sdtdh">
   <w:optimizeForBrowser/>
   <w:allowPNG/>
 </w:webSettings>

</xml_diff>